<commit_message>
Gitting UP all work for submission
</commit_message>
<xml_diff>
--- a/project_turntable/documents/FYP Diary.docx
+++ b/project_turntable/documents/FYP Diary.docx
@@ -183,7 +183,23 @@
           <w:b/>
           <w:bCs/>
         </w:rPr>
-        <w:t>Signed (and dated)</w:t>
+        <w:t>Signed (</w:t>
+      </w:r>
+      <w:r>
+        <w:rPr>
+          <w:rFonts w:ascii="Calibri" w:hAnsi="Calibri" w:cs="Arial"/>
+          <w:b/>
+          <w:bCs/>
+        </w:rPr>
+        <w:t>September 2022</w:t>
+      </w:r>
+      <w:r>
+        <w:rPr>
+          <w:rFonts w:ascii="Calibri" w:hAnsi="Calibri" w:cs="Arial"/>
+          <w:b/>
+          <w:bCs/>
+        </w:rPr>
+        <w:t>)</w:t>
       </w:r>
       <w:r>
         <w:rPr>
@@ -199,6 +215,12 @@
           <w:rFonts w:ascii="Calibri" w:hAnsi="Calibri" w:cs="Arial"/>
         </w:rPr>
       </w:pPr>
+      <w:r>
+        <w:rPr>
+          <w:rFonts w:ascii="Calibri" w:hAnsi="Calibri" w:cs="Arial"/>
+        </w:rPr>
+        <w:t>C00249184</w:t>
+      </w:r>
     </w:p>
     <w:p>
       <w:pPr>
@@ -435,7 +457,23 @@
           <w:b/>
           <w:bCs/>
         </w:rPr>
-        <w:t>Signed (and dated)</w:t>
+        <w:t>Signed (</w:t>
+      </w:r>
+      <w:r>
+        <w:rPr>
+          <w:rFonts w:ascii="Calibri" w:hAnsi="Calibri" w:cs="Arial"/>
+          <w:b/>
+          <w:bCs/>
+        </w:rPr>
+        <w:t>September 2022</w:t>
+      </w:r>
+      <w:r>
+        <w:rPr>
+          <w:rFonts w:ascii="Calibri" w:hAnsi="Calibri" w:cs="Arial"/>
+          <w:b/>
+          <w:bCs/>
+        </w:rPr>
+        <w:t>)</w:t>
       </w:r>
       <w:r>
         <w:rPr>
@@ -451,6 +489,12 @@
           <w:rFonts w:ascii="Calibri" w:hAnsi="Calibri" w:cs="Arial"/>
         </w:rPr>
       </w:pPr>
+      <w:r>
+        <w:rPr>
+          <w:rFonts w:ascii="Calibri" w:hAnsi="Calibri" w:cs="Arial"/>
+        </w:rPr>
+        <w:t>C00249184</w:t>
+      </w:r>
     </w:p>
     <w:p>
       <w:pPr>
@@ -697,7 +741,23 @@
           <w:b/>
           <w:bCs/>
         </w:rPr>
-        <w:t>Signed (and dated)</w:t>
+        <w:t>Signed (</w:t>
+      </w:r>
+      <w:r>
+        <w:rPr>
+          <w:rFonts w:ascii="Calibri" w:hAnsi="Calibri" w:cs="Arial"/>
+          <w:b/>
+          <w:bCs/>
+        </w:rPr>
+        <w:t>September 2022</w:t>
+      </w:r>
+      <w:r>
+        <w:rPr>
+          <w:rFonts w:ascii="Calibri" w:hAnsi="Calibri" w:cs="Arial"/>
+          <w:b/>
+          <w:bCs/>
+        </w:rPr>
+        <w:t>)</w:t>
       </w:r>
       <w:r>
         <w:rPr>
@@ -713,6 +773,12 @@
           <w:rFonts w:ascii="Calibri" w:hAnsi="Calibri" w:cs="Arial"/>
         </w:rPr>
       </w:pPr>
+      <w:r>
+        <w:rPr>
+          <w:rFonts w:ascii="Calibri" w:hAnsi="Calibri" w:cs="Arial"/>
+        </w:rPr>
+        <w:t>C00249184</w:t>
+      </w:r>
     </w:p>
     <w:p>
       <w:pPr>
@@ -944,15 +1010,33 @@
         <w:ind w:left="-709" w:right="-568"/>
         <w:rPr>
           <w:rFonts w:ascii="Calibri" w:hAnsi="Calibri" w:cs="Arial"/>
-        </w:rPr>
-      </w:pPr>
-      <w:r>
-        <w:rPr>
-          <w:rFonts w:ascii="Calibri" w:hAnsi="Calibri" w:cs="Arial"/>
-          <w:b/>
-          <w:bCs/>
-        </w:rPr>
-        <w:t>Signed (and dated)</w:t>
+          <w:b/>
+          <w:bCs/>
+        </w:rPr>
+      </w:pPr>
+      <w:r>
+        <w:rPr>
+          <w:rFonts w:ascii="Calibri" w:hAnsi="Calibri" w:cs="Arial"/>
+          <w:b/>
+          <w:bCs/>
+        </w:rPr>
+        <w:t>Signed (</w:t>
+      </w:r>
+      <w:r>
+        <w:rPr>
+          <w:rFonts w:ascii="Calibri" w:hAnsi="Calibri" w:cs="Arial"/>
+          <w:b/>
+          <w:bCs/>
+        </w:rPr>
+        <w:t>October 2022</w:t>
+      </w:r>
+      <w:r>
+        <w:rPr>
+          <w:rFonts w:ascii="Calibri" w:hAnsi="Calibri" w:cs="Arial"/>
+          <w:b/>
+          <w:bCs/>
+        </w:rPr>
+        <w:t>)</w:t>
       </w:r>
       <w:r>
         <w:rPr>
@@ -968,6 +1052,12 @@
           <w:rFonts w:ascii="Calibri" w:hAnsi="Calibri" w:cs="Arial"/>
         </w:rPr>
       </w:pPr>
+      <w:r>
+        <w:rPr>
+          <w:rFonts w:ascii="Calibri" w:hAnsi="Calibri" w:cs="Arial"/>
+        </w:rPr>
+        <w:t>C00249184</w:t>
+      </w:r>
     </w:p>
     <w:p>
       <w:pPr>
@@ -1197,7 +1287,23 @@
           <w:b/>
           <w:bCs/>
         </w:rPr>
-        <w:t>Signed (and dated)</w:t>
+        <w:t>Signed (</w:t>
+      </w:r>
+      <w:r>
+        <w:rPr>
+          <w:rFonts w:ascii="Calibri" w:hAnsi="Calibri" w:cs="Arial"/>
+          <w:b/>
+          <w:bCs/>
+        </w:rPr>
+        <w:t>October 2022</w:t>
+      </w:r>
+      <w:r>
+        <w:rPr>
+          <w:rFonts w:ascii="Calibri" w:hAnsi="Calibri" w:cs="Arial"/>
+          <w:b/>
+          <w:bCs/>
+        </w:rPr>
+        <w:t>)</w:t>
       </w:r>
       <w:r>
         <w:rPr>
@@ -1213,6 +1319,12 @@
           <w:rFonts w:ascii="Calibri" w:hAnsi="Calibri" w:cs="Arial"/>
         </w:rPr>
       </w:pPr>
+      <w:r>
+        <w:rPr>
+          <w:rFonts w:ascii="Calibri" w:hAnsi="Calibri" w:cs="Arial"/>
+        </w:rPr>
+        <w:t>C00249184</w:t>
+      </w:r>
     </w:p>
     <w:p>
       <w:pPr>
@@ -1427,7 +1539,23 @@
           <w:b/>
           <w:bCs/>
         </w:rPr>
-        <w:t>Notes (and things to remember)</w:t>
+        <w:t>Notes (</w:t>
+      </w:r>
+      <w:r>
+        <w:rPr>
+          <w:rFonts w:ascii="Calibri" w:hAnsi="Calibri" w:cs="Arial"/>
+          <w:b/>
+          <w:bCs/>
+        </w:rPr>
+        <w:t>October 2022</w:t>
+      </w:r>
+      <w:r>
+        <w:rPr>
+          <w:rFonts w:ascii="Calibri" w:hAnsi="Calibri" w:cs="Arial"/>
+          <w:b/>
+          <w:bCs/>
+        </w:rPr>
+        <w:t>)</w:t>
       </w:r>
       <w:r>
         <w:rPr>
@@ -1483,6 +1611,12 @@
           <w:rFonts w:ascii="Calibri" w:hAnsi="Calibri" w:cs="Arial"/>
         </w:rPr>
       </w:pPr>
+      <w:r>
+        <w:rPr>
+          <w:rFonts w:ascii="Calibri" w:hAnsi="Calibri" w:cs="Arial"/>
+        </w:rPr>
+        <w:t>C00249184</w:t>
+      </w:r>
     </w:p>
     <w:p>
       <w:pPr>
@@ -1792,7 +1926,23 @@
           <w:b/>
           <w:bCs/>
         </w:rPr>
-        <w:t>Signed (and dated)</w:t>
+        <w:t>Signed (</w:t>
+      </w:r>
+      <w:r>
+        <w:rPr>
+          <w:rFonts w:ascii="Calibri" w:hAnsi="Calibri" w:cs="Arial"/>
+          <w:b/>
+          <w:bCs/>
+        </w:rPr>
+        <w:t>31/10/22</w:t>
+      </w:r>
+      <w:r>
+        <w:rPr>
+          <w:rFonts w:ascii="Calibri" w:hAnsi="Calibri" w:cs="Arial"/>
+          <w:b/>
+          <w:bCs/>
+        </w:rPr>
+        <w:t>)</w:t>
       </w:r>
       <w:r>
         <w:rPr>
@@ -1808,6 +1958,12 @@
           <w:rFonts w:ascii="Calibri" w:hAnsi="Calibri" w:cs="Arial"/>
         </w:rPr>
       </w:pPr>
+      <w:r>
+        <w:rPr>
+          <w:rFonts w:ascii="Calibri" w:hAnsi="Calibri" w:cs="Arial"/>
+        </w:rPr>
+        <w:t>C00249184</w:t>
+      </w:r>
     </w:p>
     <w:p>
       <w:pPr>
@@ -1943,15 +2099,7 @@
           <w:b/>
           <w:bCs/>
         </w:rPr>
-        <w:t xml:space="preserve">November </w:t>
-      </w:r>
-      <w:r>
-        <w:rPr>
-          <w:rFonts w:ascii="Calibri" w:hAnsi="Calibri" w:cs="Arial"/>
-          <w:b/>
-          <w:bCs/>
-        </w:rPr>
-        <w:t>-</w:t>
+        <w:t>November -</w:t>
       </w:r>
     </w:p>
     <w:p>
@@ -1990,10 +2138,37 @@
         <w:ind w:left="-709" w:right="-568"/>
         <w:rPr>
           <w:rFonts w:ascii="Calibri" w:hAnsi="Calibri" w:cs="Arial"/>
-          <w:b/>
-          <w:bCs/>
-        </w:rPr>
-      </w:pPr>
+          <w:bCs/>
+        </w:rPr>
+      </w:pPr>
+      <w:r>
+        <w:rPr>
+          <w:rFonts w:ascii="Calibri" w:hAnsi="Calibri" w:cs="Arial"/>
+          <w:bCs/>
+        </w:rPr>
+        <w:t xml:space="preserve">Began working on </w:t>
+      </w:r>
+      <w:r>
+        <w:rPr>
+          <w:rFonts w:ascii="Calibri" w:hAnsi="Calibri" w:cs="Arial"/>
+          <w:bCs/>
+        </w:rPr>
+        <w:t xml:space="preserve">documents of project to finalize some of them and begin work on making a start on my model. I got started the model and began to start with doing the character before the simple </w:t>
+      </w:r>
+      <w:r>
+        <w:rPr>
+          <w:rFonts w:ascii="Calibri" w:hAnsi="Calibri" w:cs="Arial"/>
+          <w:bCs/>
+        </w:rPr>
+        <w:t>environment</w:t>
+      </w:r>
+      <w:r>
+        <w:rPr>
+          <w:rFonts w:ascii="Calibri" w:hAnsi="Calibri" w:cs="Arial"/>
+          <w:bCs/>
+        </w:rPr>
+        <w:t xml:space="preserve"> to get the hard part out of the way.</w:t>
+      </w:r>
     </w:p>
     <w:p>
       <w:pPr>
@@ -2058,7 +2233,23 @@
           <w:b/>
           <w:bCs/>
         </w:rPr>
-        <w:t>Signed (and dated)</w:t>
+        <w:t>Signed (</w:t>
+      </w:r>
+      <w:r>
+        <w:rPr>
+          <w:rFonts w:ascii="Calibri" w:hAnsi="Calibri" w:cs="Arial"/>
+          <w:b/>
+          <w:bCs/>
+        </w:rPr>
+        <w:t>30/11/22</w:t>
+      </w:r>
+      <w:r>
+        <w:rPr>
+          <w:rFonts w:ascii="Calibri" w:hAnsi="Calibri" w:cs="Arial"/>
+          <w:b/>
+          <w:bCs/>
+        </w:rPr>
+        <w:t>)</w:t>
       </w:r>
       <w:r>
         <w:rPr>
@@ -2074,6 +2265,12 @@
           <w:rFonts w:ascii="Calibri" w:hAnsi="Calibri" w:cs="Arial"/>
         </w:rPr>
       </w:pPr>
+      <w:r>
+        <w:rPr>
+          <w:rFonts w:ascii="Calibri" w:hAnsi="Calibri" w:cs="Arial"/>
+        </w:rPr>
+        <w:t>C00249184</w:t>
+      </w:r>
     </w:p>
     <w:p>
       <w:pPr>
@@ -2193,21 +2390,114 @@
           <w:bCs/>
         </w:rPr>
       </w:pPr>
-      <w:r>
-        <w:rPr>
-          <w:rFonts w:ascii="Calibri" w:hAnsi="Calibri" w:cs="Arial"/>
-          <w:b/>
-          <w:bCs/>
-        </w:rPr>
-        <w:t>Dec</w:t>
-      </w:r>
-      <w:r>
-        <w:rPr>
-          <w:rFonts w:ascii="Calibri" w:hAnsi="Calibri" w:cs="Arial"/>
-          <w:b/>
-          <w:bCs/>
-        </w:rPr>
-        <w:t>ember -</w:t>
+    </w:p>
+    <w:p>
+      <w:pPr>
+        <w:ind w:left="-709" w:right="-568"/>
+        <w:rPr>
+          <w:rFonts w:ascii="Calibri" w:hAnsi="Calibri" w:cs="Arial"/>
+          <w:b/>
+          <w:bCs/>
+        </w:rPr>
+      </w:pPr>
+    </w:p>
+    <w:p>
+      <w:pPr>
+        <w:ind w:left="-709" w:right="-568"/>
+        <w:rPr>
+          <w:rFonts w:ascii="Calibri" w:hAnsi="Calibri" w:cs="Arial"/>
+          <w:b/>
+          <w:bCs/>
+        </w:rPr>
+      </w:pPr>
+    </w:p>
+    <w:p>
+      <w:pPr>
+        <w:ind w:left="-709" w:right="-568"/>
+        <w:rPr>
+          <w:rFonts w:ascii="Calibri" w:hAnsi="Calibri" w:cs="Arial"/>
+          <w:b/>
+          <w:bCs/>
+        </w:rPr>
+      </w:pPr>
+    </w:p>
+    <w:p>
+      <w:pPr>
+        <w:ind w:left="-709" w:right="-568"/>
+        <w:rPr>
+          <w:rFonts w:ascii="Calibri" w:hAnsi="Calibri" w:cs="Arial"/>
+          <w:b/>
+          <w:bCs/>
+        </w:rPr>
+      </w:pPr>
+    </w:p>
+    <w:p>
+      <w:pPr>
+        <w:ind w:left="-709" w:right="-568"/>
+        <w:rPr>
+          <w:rFonts w:ascii="Calibri" w:hAnsi="Calibri" w:cs="Arial"/>
+          <w:b/>
+          <w:bCs/>
+        </w:rPr>
+      </w:pPr>
+    </w:p>
+    <w:p>
+      <w:pPr>
+        <w:ind w:left="-709" w:right="-568"/>
+        <w:rPr>
+          <w:rFonts w:ascii="Calibri" w:hAnsi="Calibri" w:cs="Arial"/>
+          <w:b/>
+          <w:bCs/>
+        </w:rPr>
+      </w:pPr>
+    </w:p>
+    <w:p>
+      <w:pPr>
+        <w:ind w:left="-709" w:right="-568"/>
+        <w:rPr>
+          <w:rFonts w:ascii="Calibri" w:hAnsi="Calibri" w:cs="Arial"/>
+          <w:b/>
+          <w:bCs/>
+        </w:rPr>
+      </w:pPr>
+    </w:p>
+    <w:p>
+      <w:pPr>
+        <w:ind w:left="-709" w:right="-568"/>
+        <w:rPr>
+          <w:rFonts w:ascii="Calibri" w:hAnsi="Calibri" w:cs="Arial"/>
+          <w:b/>
+          <w:bCs/>
+        </w:rPr>
+      </w:pPr>
+    </w:p>
+    <w:p>
+      <w:pPr>
+        <w:ind w:left="-709" w:right="-568"/>
+        <w:rPr>
+          <w:rFonts w:ascii="Calibri" w:hAnsi="Calibri" w:cs="Arial"/>
+          <w:b/>
+          <w:bCs/>
+        </w:rPr>
+      </w:pPr>
+    </w:p>
+    <w:p>
+      <w:pPr>
+        <w:ind w:left="-709" w:right="-568"/>
+        <w:rPr>
+          <w:rFonts w:ascii="Calibri" w:hAnsi="Calibri" w:cs="Arial"/>
+          <w:b/>
+          <w:bCs/>
+        </w:rPr>
+      </w:pPr>
+      <w:r>
+        <w:rPr>
+          <w:rFonts w:ascii="Calibri" w:hAnsi="Calibri" w:cs="Arial"/>
+          <w:b/>
+          <w:bCs/>
+        </w:rPr>
+        <w:lastRenderedPageBreak/>
+        <w:t>December -</w:t>
       </w:r>
     </w:p>
     <w:p>
@@ -2246,10 +2536,64 @@
         <w:ind w:left="-709" w:right="-568"/>
         <w:rPr>
           <w:rFonts w:ascii="Calibri" w:hAnsi="Calibri" w:cs="Arial"/>
-          <w:b/>
-          <w:bCs/>
-        </w:rPr>
-      </w:pPr>
+          <w:bCs/>
+        </w:rPr>
+      </w:pPr>
+      <w:r>
+        <w:rPr>
+          <w:rFonts w:ascii="Calibri" w:hAnsi="Calibri" w:cs="Arial"/>
+          <w:bCs/>
+        </w:rPr>
+        <w:t>Began on working on intermediary presentation of work so far</w:t>
+      </w:r>
+      <w:r>
+        <w:rPr>
+          <w:rFonts w:ascii="Calibri" w:hAnsi="Calibri" w:cs="Arial"/>
+          <w:bCs/>
+        </w:rPr>
+        <w:t xml:space="preserve"> for the Christmas meetings before the holidays.</w:t>
+      </w:r>
+    </w:p>
+    <w:p>
+      <w:pPr>
+        <w:ind w:left="-709" w:right="-568"/>
+        <w:rPr>
+          <w:rFonts w:ascii="Calibri" w:hAnsi="Calibri" w:cs="Arial"/>
+          <w:bCs/>
+        </w:rPr>
+      </w:pPr>
+    </w:p>
+    <w:p>
+      <w:pPr>
+        <w:ind w:left="-709" w:right="-568"/>
+        <w:rPr>
+          <w:rFonts w:ascii="Calibri" w:hAnsi="Calibri" w:cs="Arial"/>
+          <w:bCs/>
+        </w:rPr>
+      </w:pPr>
+      <w:r>
+        <w:rPr>
+          <w:rFonts w:ascii="Calibri" w:hAnsi="Calibri" w:cs="Arial"/>
+          <w:bCs/>
+        </w:rPr>
+        <w:t xml:space="preserve">Report on meeting: there were mixed responses about my project idea due to this I’m going to follow the response I got of try do a huge majority of the project of </w:t>
+      </w:r>
+      <w:proofErr w:type="gramStart"/>
+      <w:r>
+        <w:rPr>
+          <w:rFonts w:ascii="Calibri" w:hAnsi="Calibri" w:cs="Arial"/>
+          <w:bCs/>
+        </w:rPr>
+        <w:t>7 day</w:t>
+      </w:r>
+      <w:proofErr w:type="gramEnd"/>
+      <w:r>
+        <w:rPr>
+          <w:rFonts w:ascii="Calibri" w:hAnsi="Calibri" w:cs="Arial"/>
+          <w:bCs/>
+        </w:rPr>
+        <w:t xml:space="preserve"> period of the Christmas holidays and see my progress of the project if its not sufficient change project idea or look for a deferral.</w:t>
+      </w:r>
     </w:p>
     <w:p>
       <w:pPr>
@@ -2296,25 +2640,69 @@
         <w:ind w:left="-709" w:right="-568"/>
         <w:rPr>
           <w:rFonts w:ascii="Calibri" w:hAnsi="Calibri" w:cs="Arial"/>
-          <w:b/>
-          <w:bCs/>
-        </w:rPr>
-      </w:pPr>
-    </w:p>
-    <w:p>
-      <w:pPr>
-        <w:ind w:left="-709" w:right="-568"/>
-        <w:rPr>
-          <w:rFonts w:ascii="Calibri" w:hAnsi="Calibri" w:cs="Arial"/>
-        </w:rPr>
-      </w:pPr>
-      <w:r>
-        <w:rPr>
-          <w:rFonts w:ascii="Calibri" w:hAnsi="Calibri" w:cs="Arial"/>
-          <w:b/>
-          <w:bCs/>
-        </w:rPr>
-        <w:t>Signed (and dated)</w:t>
+        </w:rPr>
+      </w:pPr>
+      <w:r>
+        <w:rPr>
+          <w:rFonts w:ascii="Calibri" w:hAnsi="Calibri" w:cs="Arial"/>
+        </w:rPr>
+        <w:t>Aim to get a untextured model into a desired environment within 7 days</w:t>
+      </w:r>
+    </w:p>
+    <w:p>
+      <w:pPr>
+        <w:ind w:right="-568"/>
+        <w:rPr>
+          <w:rFonts w:ascii="Calibri" w:hAnsi="Calibri" w:cs="Arial"/>
+        </w:rPr>
+      </w:pPr>
+    </w:p>
+    <w:p>
+      <w:pPr>
+        <w:ind w:left="-709" w:right="-568"/>
+        <w:rPr>
+          <w:rFonts w:ascii="Calibri" w:hAnsi="Calibri" w:cs="Arial"/>
+        </w:rPr>
+      </w:pPr>
+      <w:r>
+        <w:rPr>
+          <w:rFonts w:ascii="Calibri" w:hAnsi="Calibri" w:cs="Arial"/>
+          <w:b/>
+          <w:bCs/>
+        </w:rPr>
+        <w:t>Signed (</w:t>
+      </w:r>
+      <w:r>
+        <w:rPr>
+          <w:rFonts w:ascii="Calibri" w:hAnsi="Calibri" w:cs="Arial"/>
+          <w:b/>
+          <w:bCs/>
+        </w:rPr>
+        <w:t>16</w:t>
+      </w:r>
+      <w:r>
+        <w:rPr>
+          <w:rFonts w:ascii="Calibri" w:hAnsi="Calibri" w:cs="Arial"/>
+          <w:b/>
+          <w:bCs/>
+        </w:rPr>
+        <w:t>/1</w:t>
+      </w:r>
+      <w:r>
+        <w:rPr>
+          <w:rFonts w:ascii="Calibri" w:hAnsi="Calibri" w:cs="Arial"/>
+          <w:b/>
+          <w:bCs/>
+        </w:rPr>
+        <w:t>2</w:t>
+      </w:r>
+      <w:r>
+        <w:rPr>
+          <w:rFonts w:ascii="Calibri" w:hAnsi="Calibri" w:cs="Arial"/>
+          <w:b/>
+          <w:bCs/>
+        </w:rPr>
+        <w:t>/22)</w:t>
       </w:r>
       <w:r>
         <w:rPr>
@@ -2330,6 +2718,12 @@
           <w:rFonts w:ascii="Calibri" w:hAnsi="Calibri" w:cs="Arial"/>
         </w:rPr>
       </w:pPr>
+      <w:r>
+        <w:rPr>
+          <w:rFonts w:ascii="Calibri" w:hAnsi="Calibri" w:cs="Arial"/>
+        </w:rPr>
+        <w:t>C00249184</w:t>
+      </w:r>
     </w:p>
     <w:p>
       <w:pPr>
@@ -2435,6 +2829,16 @@
         <w:ind w:left="-709" w:right="-568"/>
         <w:rPr>
           <w:rFonts w:ascii="Calibri" w:hAnsi="Calibri" w:cs="Arial"/>
+          <w:b/>
+          <w:bCs/>
+        </w:rPr>
+      </w:pPr>
+    </w:p>
+    <w:p>
+      <w:pPr>
+        <w:ind w:right="-568"/>
+        <w:rPr>
+          <w:rFonts w:ascii="Calibri" w:hAnsi="Calibri" w:cs="Arial"/>
           <w:sz w:val="26"/>
           <w:szCs w:val="26"/>
         </w:rPr>
@@ -2455,15 +2859,7 @@
           <w:b/>
           <w:bCs/>
         </w:rPr>
-        <w:t xml:space="preserve">January </w:t>
-      </w:r>
-      <w:r>
-        <w:rPr>
-          <w:rFonts w:ascii="Calibri" w:hAnsi="Calibri" w:cs="Arial"/>
-          <w:b/>
-          <w:bCs/>
-        </w:rPr>
-        <w:t>-</w:t>
+        <w:t>January -</w:t>
       </w:r>
     </w:p>
     <w:p>
@@ -2502,37 +2898,1704 @@
         <w:ind w:left="-709" w:right="-568"/>
         <w:rPr>
           <w:rFonts w:ascii="Calibri" w:hAnsi="Calibri" w:cs="Arial"/>
-          <w:b/>
-          <w:bCs/>
-        </w:rPr>
-      </w:pPr>
+          <w:bCs/>
+        </w:rPr>
+      </w:pPr>
+      <w:r>
+        <w:rPr>
+          <w:rFonts w:ascii="Calibri" w:hAnsi="Calibri" w:cs="Arial"/>
+          <w:bCs/>
+        </w:rPr>
+        <w:t>Plans have changed I need to change my project due to Christmas being to busy to work as</w:t>
+      </w:r>
+      <w:r>
+        <w:rPr>
+          <w:rFonts w:ascii="Calibri" w:hAnsi="Calibri" w:cs="Arial"/>
+          <w:bCs/>
+        </w:rPr>
+        <w:t xml:space="preserve"> </w:t>
+      </w:r>
+      <w:r>
+        <w:rPr>
+          <w:rFonts w:ascii="Calibri" w:hAnsi="Calibri" w:cs="Arial"/>
+          <w:bCs/>
+        </w:rPr>
+        <w:t>well as some family issues that occurred I have decided to change my project</w:t>
+      </w:r>
+      <w:r>
+        <w:rPr>
+          <w:rFonts w:ascii="Calibri" w:hAnsi="Calibri" w:cs="Arial"/>
+          <w:bCs/>
+        </w:rPr>
+        <w:t xml:space="preserve"> following the Christmas meeting’s responses and advice</w:t>
+      </w:r>
+      <w:r>
+        <w:rPr>
+          <w:rFonts w:ascii="Calibri" w:hAnsi="Calibri" w:cs="Arial"/>
+          <w:bCs/>
+        </w:rPr>
+        <w:t>.</w:t>
+      </w:r>
+    </w:p>
+    <w:p>
+      <w:pPr>
+        <w:ind w:left="-709" w:right="-568"/>
+        <w:rPr>
+          <w:rFonts w:ascii="Calibri" w:hAnsi="Calibri" w:cs="Arial"/>
+          <w:bCs/>
+        </w:rPr>
+      </w:pPr>
+    </w:p>
+    <w:p>
+      <w:pPr>
+        <w:ind w:left="-709" w:right="-568"/>
+        <w:rPr>
+          <w:rFonts w:ascii="Calibri" w:hAnsi="Calibri" w:cs="Arial"/>
+          <w:bCs/>
+        </w:rPr>
+      </w:pPr>
+      <w:r>
+        <w:rPr>
+          <w:rFonts w:ascii="Calibri" w:hAnsi="Calibri" w:cs="Arial"/>
+          <w:bCs/>
+        </w:rPr>
+        <w:t>It took a week to think of what to change it to I’ve decided 3d chess using my own custom-made models.</w:t>
+      </w:r>
+    </w:p>
+    <w:p>
+      <w:pPr>
+        <w:ind w:left="-709" w:right="-568"/>
+        <w:rPr>
+          <w:rFonts w:ascii="Calibri" w:hAnsi="Calibri" w:cs="Arial"/>
+          <w:bCs/>
+        </w:rPr>
+      </w:pPr>
+    </w:p>
+    <w:p>
+      <w:pPr>
+        <w:ind w:left="-709" w:right="-568"/>
+        <w:rPr>
+          <w:rFonts w:ascii="Calibri" w:hAnsi="Calibri" w:cs="Arial"/>
+          <w:bCs/>
+        </w:rPr>
+      </w:pPr>
+      <w:r>
+        <w:rPr>
+          <w:rFonts w:ascii="Calibri" w:hAnsi="Calibri" w:cs="Arial"/>
+          <w:bCs/>
+        </w:rPr>
+        <w:t>I’m going to see how far I can get with practical side of the project to see if its able to be done with the remaining time.</w:t>
+      </w:r>
+    </w:p>
+    <w:p>
+      <w:pPr>
+        <w:ind w:left="-709" w:right="-568"/>
+        <w:rPr>
+          <w:rFonts w:ascii="Calibri" w:hAnsi="Calibri" w:cs="Arial"/>
+          <w:b/>
+          <w:bCs/>
+        </w:rPr>
+      </w:pPr>
+    </w:p>
+    <w:p>
+      <w:pPr>
+        <w:ind w:left="-709" w:right="-568"/>
+        <w:rPr>
+          <w:rFonts w:ascii="Calibri" w:hAnsi="Calibri" w:cs="Arial"/>
+        </w:rPr>
+      </w:pPr>
+      <w:r>
+        <w:rPr>
+          <w:rFonts w:ascii="Calibri" w:hAnsi="Calibri" w:cs="Arial"/>
+          <w:b/>
+          <w:bCs/>
+        </w:rPr>
+        <w:t>Notes (and things to remember)</w:t>
+      </w:r>
+      <w:r>
+        <w:rPr>
+          <w:rFonts w:ascii="Calibri" w:hAnsi="Calibri" w:cs="Arial"/>
+        </w:rPr>
+        <w:t>:</w:t>
+      </w:r>
+    </w:p>
+    <w:p>
+      <w:pPr>
+        <w:ind w:left="-709" w:right="-568"/>
+        <w:rPr>
+          <w:rFonts w:ascii="Calibri" w:hAnsi="Calibri" w:cs="Arial"/>
+        </w:rPr>
+      </w:pPr>
+    </w:p>
+    <w:p>
+      <w:pPr>
+        <w:ind w:left="-709" w:right="-568"/>
+        <w:rPr>
+          <w:rFonts w:ascii="Calibri" w:hAnsi="Calibri" w:cs="Arial"/>
+        </w:rPr>
+      </w:pPr>
+      <w:r>
+        <w:rPr>
+          <w:rFonts w:ascii="Calibri" w:hAnsi="Calibri" w:cs="Arial"/>
+        </w:rPr>
+        <w:t>I need to figure out how to do 3d chess game in the programming side of project this will be difficult.</w:t>
+      </w:r>
+    </w:p>
+    <w:p>
+      <w:pPr>
+        <w:ind w:left="-709" w:right="-568"/>
+        <w:rPr>
+          <w:rFonts w:ascii="Calibri" w:hAnsi="Calibri" w:cs="Arial"/>
+          <w:b/>
+          <w:bCs/>
+        </w:rPr>
+      </w:pPr>
+    </w:p>
+    <w:p>
+      <w:pPr>
+        <w:ind w:left="-709" w:right="-568"/>
+        <w:rPr>
+          <w:rFonts w:ascii="Calibri" w:hAnsi="Calibri" w:cs="Arial"/>
+        </w:rPr>
+      </w:pPr>
+      <w:r>
+        <w:rPr>
+          <w:rFonts w:ascii="Calibri" w:hAnsi="Calibri" w:cs="Arial"/>
+          <w:b/>
+          <w:bCs/>
+        </w:rPr>
+        <w:t>Signed (</w:t>
+      </w:r>
+      <w:r>
+        <w:rPr>
+          <w:rFonts w:ascii="Calibri" w:hAnsi="Calibri" w:cs="Arial"/>
+          <w:b/>
+          <w:bCs/>
+        </w:rPr>
+        <w:t>31/1/23</w:t>
+      </w:r>
+      <w:r>
+        <w:rPr>
+          <w:rFonts w:ascii="Calibri" w:hAnsi="Calibri" w:cs="Arial"/>
+          <w:b/>
+          <w:bCs/>
+        </w:rPr>
+        <w:t>)</w:t>
+      </w:r>
+      <w:r>
+        <w:rPr>
+          <w:rFonts w:ascii="Calibri" w:hAnsi="Calibri" w:cs="Arial"/>
+        </w:rPr>
+        <w:t>:</w:t>
+      </w:r>
+    </w:p>
+    <w:p>
+      <w:pPr>
+        <w:ind w:left="-709" w:right="-568"/>
+        <w:rPr>
+          <w:rFonts w:ascii="Calibri" w:hAnsi="Calibri" w:cs="Arial"/>
+        </w:rPr>
+      </w:pPr>
+      <w:r>
+        <w:rPr>
+          <w:rFonts w:ascii="Calibri" w:hAnsi="Calibri" w:cs="Arial"/>
+        </w:rPr>
+        <w:t>C00249184</w:t>
+      </w:r>
+    </w:p>
+    <w:p>
+      <w:pPr>
+        <w:ind w:left="-709" w:right="-568"/>
+        <w:rPr>
+          <w:rFonts w:ascii="Calibri" w:hAnsi="Calibri" w:cs="Arial"/>
+          <w:b/>
+          <w:bCs/>
+        </w:rPr>
+      </w:pPr>
+      <w:r>
+        <w:rPr>
+          <w:rFonts w:ascii="Calibri" w:hAnsi="Calibri" w:cs="Arial"/>
+        </w:rPr>
+        <w:t>_______________________________________    _______________________________________</w:t>
+      </w:r>
+    </w:p>
+    <w:p>
+      <w:pPr>
+        <w:ind w:left="-709" w:right="-568"/>
+        <w:rPr>
+          <w:rFonts w:ascii="Calibri" w:hAnsi="Calibri" w:cs="Arial"/>
+          <w:sz w:val="26"/>
+          <w:szCs w:val="26"/>
+        </w:rPr>
+      </w:pPr>
+      <w:r>
+        <w:rPr>
+          <w:rFonts w:ascii="Calibri" w:hAnsi="Calibri" w:cs="Arial"/>
+          <w:b/>
+          <w:bCs/>
+        </w:rPr>
+        <w:t>Student</w:t>
+      </w:r>
+      <w:r>
+        <w:rPr>
+          <w:rFonts w:ascii="Calibri" w:hAnsi="Calibri" w:cs="Arial"/>
+          <w:b/>
+          <w:bCs/>
+        </w:rPr>
+        <w:tab/>
+      </w:r>
+      <w:r>
+        <w:rPr>
+          <w:rFonts w:ascii="Calibri" w:hAnsi="Calibri" w:cs="Arial"/>
+          <w:b/>
+          <w:bCs/>
+        </w:rPr>
+        <w:tab/>
+      </w:r>
+      <w:r>
+        <w:rPr>
+          <w:rFonts w:ascii="Calibri" w:hAnsi="Calibri" w:cs="Arial"/>
+          <w:b/>
+          <w:bCs/>
+        </w:rPr>
+        <w:tab/>
+      </w:r>
+      <w:r>
+        <w:rPr>
+          <w:rFonts w:ascii="Calibri" w:hAnsi="Calibri" w:cs="Arial"/>
+          <w:b/>
+          <w:bCs/>
+        </w:rPr>
+        <w:tab/>
+      </w:r>
+      <w:r>
+        <w:rPr>
+          <w:rFonts w:ascii="Calibri" w:hAnsi="Calibri" w:cs="Arial"/>
+          <w:b/>
+          <w:bCs/>
+        </w:rPr>
+        <w:tab/>
+      </w:r>
+      <w:r>
+        <w:rPr>
+          <w:rFonts w:ascii="Calibri" w:hAnsi="Calibri" w:cs="Arial"/>
+          <w:b/>
+          <w:bCs/>
+        </w:rPr>
+        <w:tab/>
+      </w:r>
+      <w:r>
+        <w:rPr>
+          <w:rFonts w:ascii="Calibri" w:hAnsi="Calibri" w:cs="Arial"/>
+          <w:b/>
+          <w:bCs/>
+          <w:lang w:val="ga-IE"/>
+        </w:rPr>
+        <w:tab/>
+      </w:r>
+      <w:r>
+        <w:rPr>
+          <w:rFonts w:ascii="Calibri" w:hAnsi="Calibri" w:cs="Arial"/>
+          <w:b/>
+          <w:bCs/>
+        </w:rPr>
+        <w:t>Supervisor</w:t>
+      </w:r>
+    </w:p>
+    <w:p>
+      <w:pPr>
+        <w:ind w:left="-709" w:right="-568"/>
+        <w:rPr>
+          <w:rFonts w:ascii="Calibri" w:hAnsi="Calibri" w:cs="Arial"/>
+          <w:sz w:val="26"/>
+          <w:szCs w:val="26"/>
+        </w:rPr>
+      </w:pPr>
+    </w:p>
+    <w:p>
+      <w:pPr>
+        <w:ind w:left="-709" w:right="-568"/>
+        <w:rPr>
+          <w:rFonts w:ascii="Calibri" w:hAnsi="Calibri" w:cs="Arial"/>
+          <w:b/>
+          <w:bCs/>
+        </w:rPr>
+      </w:pPr>
+    </w:p>
+    <w:p>
+      <w:pPr>
+        <w:ind w:left="-709" w:right="-568"/>
+        <w:rPr>
+          <w:rFonts w:ascii="Calibri" w:hAnsi="Calibri" w:cs="Arial"/>
+          <w:b/>
+          <w:bCs/>
+        </w:rPr>
+      </w:pPr>
+    </w:p>
+    <w:p>
+      <w:pPr>
+        <w:ind w:left="-709" w:right="-568"/>
+        <w:rPr>
+          <w:rFonts w:ascii="Calibri" w:hAnsi="Calibri" w:cs="Arial"/>
+          <w:b/>
+          <w:bCs/>
+        </w:rPr>
+      </w:pPr>
+    </w:p>
+    <w:p>
+      <w:pPr>
+        <w:ind w:left="-709" w:right="-568"/>
+        <w:rPr>
+          <w:rFonts w:ascii="Calibri" w:hAnsi="Calibri" w:cs="Arial"/>
+          <w:b/>
+          <w:bCs/>
+        </w:rPr>
+      </w:pPr>
+    </w:p>
+    <w:p>
+      <w:pPr>
+        <w:ind w:left="-709" w:right="-568"/>
+        <w:rPr>
+          <w:rFonts w:ascii="Calibri" w:hAnsi="Calibri" w:cs="Arial"/>
+          <w:b/>
+          <w:bCs/>
+        </w:rPr>
+      </w:pPr>
+    </w:p>
+    <w:p>
+      <w:pPr>
+        <w:ind w:left="-709" w:right="-568"/>
+        <w:rPr>
+          <w:rFonts w:ascii="Calibri" w:hAnsi="Calibri" w:cs="Arial"/>
+          <w:b/>
+          <w:bCs/>
+        </w:rPr>
+      </w:pPr>
+    </w:p>
+    <w:p>
+      <w:pPr>
+        <w:ind w:left="-709" w:right="-568"/>
+        <w:rPr>
+          <w:rFonts w:ascii="Calibri" w:hAnsi="Calibri" w:cs="Arial"/>
+          <w:b/>
+          <w:bCs/>
+        </w:rPr>
+      </w:pPr>
+      <w:r>
+        <w:rPr>
+          <w:rFonts w:ascii="Calibri" w:hAnsi="Calibri" w:cs="Arial"/>
+          <w:b/>
+          <w:bCs/>
+        </w:rPr>
+        <w:lastRenderedPageBreak/>
+        <w:t>February -</w:t>
+      </w:r>
+    </w:p>
+    <w:p>
+      <w:pPr>
+        <w:ind w:left="-709" w:right="-568"/>
+        <w:rPr>
+          <w:rFonts w:ascii="Calibri" w:hAnsi="Calibri" w:cs="Arial"/>
+          <w:lang w:val="ga-IE"/>
+        </w:rPr>
+      </w:pPr>
+      <w:r>
+        <w:rPr>
+          <w:rFonts w:ascii="Calibri" w:hAnsi="Calibri" w:cs="Arial"/>
+          <w:b/>
+          <w:bCs/>
+        </w:rPr>
+        <w:t>Description of Work Completed</w:t>
+      </w:r>
+      <w:r>
+        <w:rPr>
+          <w:rFonts w:ascii="Calibri" w:hAnsi="Calibri" w:cs="Arial"/>
+        </w:rPr>
+        <w:t xml:space="preserve">: </w:t>
+      </w:r>
+    </w:p>
+    <w:p>
+      <w:pPr>
+        <w:ind w:left="-709" w:right="-568"/>
+        <w:rPr>
+          <w:rFonts w:ascii="Calibri" w:hAnsi="Calibri" w:cs="Arial"/>
+        </w:rPr>
+      </w:pPr>
+    </w:p>
+    <w:p>
+      <w:pPr>
+        <w:ind w:left="-709" w:right="-568"/>
+        <w:rPr>
+          <w:rFonts w:ascii="Calibri" w:hAnsi="Calibri" w:cs="Arial"/>
+          <w:bCs/>
+        </w:rPr>
+      </w:pPr>
+      <w:r>
+        <w:rPr>
+          <w:rFonts w:ascii="Calibri" w:hAnsi="Calibri" w:cs="Arial"/>
+          <w:bCs/>
+        </w:rPr>
+        <w:t>mid-February I’ve managed to get a small 2D python chess going but still need to get 4 functions of chess into the program. I’ve also managed to get 1 of 8 models near finished.</w:t>
+      </w:r>
+    </w:p>
+    <w:p>
+      <w:pPr>
+        <w:ind w:right="-568"/>
+        <w:rPr>
+          <w:rFonts w:ascii="Calibri" w:hAnsi="Calibri" w:cs="Arial"/>
+          <w:b/>
+          <w:bCs/>
+        </w:rPr>
+      </w:pPr>
+    </w:p>
+    <w:p>
+      <w:pPr>
+        <w:ind w:left="-709" w:right="-568"/>
+        <w:rPr>
+          <w:rFonts w:ascii="Calibri" w:hAnsi="Calibri" w:cs="Arial"/>
+          <w:bCs/>
+        </w:rPr>
+      </w:pPr>
+      <w:r>
+        <w:rPr>
+          <w:rFonts w:ascii="Calibri" w:hAnsi="Calibri" w:cs="Arial"/>
+          <w:bCs/>
+        </w:rPr>
+        <w:t>End of February I’ve come to realised I don’t have the time for the chess idea I wouldn’t have the time to get it done if it was he starting project back in October I would have been able due to this I’m going to try get a deferral</w:t>
+      </w:r>
+      <w:r>
+        <w:rPr>
+          <w:rFonts w:ascii="Calibri" w:hAnsi="Calibri" w:cs="Arial"/>
+          <w:bCs/>
+        </w:rPr>
+        <w:t xml:space="preserve">. Ill be seeking this out come march due to the changing of months. I’ve talked with my supervisor about this and so I will hope to be granted a </w:t>
+      </w:r>
+      <w:r>
+        <w:rPr>
+          <w:rFonts w:ascii="Calibri" w:hAnsi="Calibri" w:cs="Arial"/>
+          <w:bCs/>
+        </w:rPr>
+        <w:t>deferral</w:t>
+      </w:r>
+    </w:p>
+    <w:p>
+      <w:pPr>
+        <w:ind w:left="-709" w:right="-568"/>
+        <w:rPr>
+          <w:rFonts w:ascii="Calibri" w:hAnsi="Calibri" w:cs="Arial"/>
+          <w:b/>
+          <w:bCs/>
+        </w:rPr>
+      </w:pPr>
+    </w:p>
+    <w:p>
+      <w:pPr>
+        <w:ind w:left="-709" w:right="-568"/>
+        <w:rPr>
+          <w:rFonts w:ascii="Calibri" w:hAnsi="Calibri" w:cs="Arial"/>
+        </w:rPr>
+      </w:pPr>
+      <w:r>
+        <w:rPr>
+          <w:rFonts w:ascii="Calibri" w:hAnsi="Calibri" w:cs="Arial"/>
+          <w:b/>
+          <w:bCs/>
+        </w:rPr>
+        <w:t>Notes (and things to remember)</w:t>
+      </w:r>
+      <w:r>
+        <w:rPr>
+          <w:rFonts w:ascii="Calibri" w:hAnsi="Calibri" w:cs="Arial"/>
+        </w:rPr>
+        <w:t>:</w:t>
+      </w:r>
+    </w:p>
+    <w:p>
+      <w:pPr>
+        <w:ind w:left="-709" w:right="-568"/>
+        <w:rPr>
+          <w:rFonts w:ascii="Calibri" w:hAnsi="Calibri" w:cs="Arial"/>
+        </w:rPr>
+      </w:pPr>
+    </w:p>
+    <w:p>
+      <w:pPr>
+        <w:ind w:left="-709" w:right="-568"/>
+        <w:rPr>
+          <w:rFonts w:ascii="Calibri" w:hAnsi="Calibri" w:cs="Arial"/>
+          <w:b/>
+          <w:bCs/>
+        </w:rPr>
+      </w:pPr>
+    </w:p>
+    <w:p>
+      <w:pPr>
+        <w:ind w:left="-709" w:right="-568"/>
+        <w:rPr>
+          <w:rFonts w:ascii="Calibri" w:hAnsi="Calibri" w:cs="Arial"/>
+        </w:rPr>
+      </w:pPr>
+      <w:r>
+        <w:rPr>
+          <w:rFonts w:ascii="Calibri" w:hAnsi="Calibri" w:cs="Arial"/>
+          <w:b/>
+          <w:bCs/>
+        </w:rPr>
+        <w:t>Signed (</w:t>
+      </w:r>
+      <w:r>
+        <w:rPr>
+          <w:rFonts w:ascii="Calibri" w:hAnsi="Calibri" w:cs="Arial"/>
+          <w:b/>
+          <w:bCs/>
+        </w:rPr>
+        <w:t>28/2/23</w:t>
+      </w:r>
+      <w:r>
+        <w:rPr>
+          <w:rFonts w:ascii="Calibri" w:hAnsi="Calibri" w:cs="Arial"/>
+          <w:b/>
+          <w:bCs/>
+        </w:rPr>
+        <w:t>)</w:t>
+      </w:r>
+      <w:r>
+        <w:rPr>
+          <w:rFonts w:ascii="Calibri" w:hAnsi="Calibri" w:cs="Arial"/>
+        </w:rPr>
+        <w:t>:</w:t>
+      </w:r>
+    </w:p>
+    <w:p>
+      <w:pPr>
+        <w:ind w:left="-709" w:right="-568"/>
+        <w:rPr>
+          <w:rFonts w:ascii="Calibri" w:hAnsi="Calibri" w:cs="Arial"/>
+        </w:rPr>
+      </w:pPr>
+      <w:r>
+        <w:rPr>
+          <w:rFonts w:ascii="Calibri" w:hAnsi="Calibri" w:cs="Arial"/>
+        </w:rPr>
+        <w:t>C00249184</w:t>
+      </w:r>
+    </w:p>
+    <w:p>
+      <w:pPr>
+        <w:ind w:left="-709" w:right="-568"/>
+        <w:rPr>
+          <w:rFonts w:ascii="Calibri" w:hAnsi="Calibri" w:cs="Arial"/>
+          <w:b/>
+          <w:bCs/>
+        </w:rPr>
+      </w:pPr>
+      <w:r>
+        <w:rPr>
+          <w:rFonts w:ascii="Calibri" w:hAnsi="Calibri" w:cs="Arial"/>
+        </w:rPr>
+        <w:t>_______________________________________    _______________________________________</w:t>
+      </w:r>
+    </w:p>
+    <w:p>
+      <w:pPr>
+        <w:ind w:left="-709" w:right="-568"/>
+        <w:rPr>
+          <w:rFonts w:ascii="Calibri" w:hAnsi="Calibri" w:cs="Arial"/>
+          <w:sz w:val="26"/>
+          <w:szCs w:val="26"/>
+        </w:rPr>
+      </w:pPr>
+      <w:r>
+        <w:rPr>
+          <w:rFonts w:ascii="Calibri" w:hAnsi="Calibri" w:cs="Arial"/>
+          <w:b/>
+          <w:bCs/>
+        </w:rPr>
+        <w:t>Student</w:t>
+      </w:r>
+      <w:r>
+        <w:rPr>
+          <w:rFonts w:ascii="Calibri" w:hAnsi="Calibri" w:cs="Arial"/>
+          <w:b/>
+          <w:bCs/>
+        </w:rPr>
+        <w:tab/>
+      </w:r>
+      <w:r>
+        <w:rPr>
+          <w:rFonts w:ascii="Calibri" w:hAnsi="Calibri" w:cs="Arial"/>
+          <w:b/>
+          <w:bCs/>
+        </w:rPr>
+        <w:tab/>
+      </w:r>
+      <w:r>
+        <w:rPr>
+          <w:rFonts w:ascii="Calibri" w:hAnsi="Calibri" w:cs="Arial"/>
+          <w:b/>
+          <w:bCs/>
+        </w:rPr>
+        <w:tab/>
+      </w:r>
+      <w:r>
+        <w:rPr>
+          <w:rFonts w:ascii="Calibri" w:hAnsi="Calibri" w:cs="Arial"/>
+          <w:b/>
+          <w:bCs/>
+        </w:rPr>
+        <w:tab/>
+      </w:r>
+      <w:r>
+        <w:rPr>
+          <w:rFonts w:ascii="Calibri" w:hAnsi="Calibri" w:cs="Arial"/>
+          <w:b/>
+          <w:bCs/>
+        </w:rPr>
+        <w:tab/>
+      </w:r>
+      <w:r>
+        <w:rPr>
+          <w:rFonts w:ascii="Calibri" w:hAnsi="Calibri" w:cs="Arial"/>
+          <w:b/>
+          <w:bCs/>
+        </w:rPr>
+        <w:tab/>
+      </w:r>
+      <w:r>
+        <w:rPr>
+          <w:rFonts w:ascii="Calibri" w:hAnsi="Calibri" w:cs="Arial"/>
+          <w:b/>
+          <w:bCs/>
+          <w:lang w:val="ga-IE"/>
+        </w:rPr>
+        <w:tab/>
+      </w:r>
+      <w:r>
+        <w:rPr>
+          <w:rFonts w:ascii="Calibri" w:hAnsi="Calibri" w:cs="Arial"/>
+          <w:b/>
+          <w:bCs/>
+        </w:rPr>
+        <w:t>Supervisor</w:t>
+      </w:r>
+    </w:p>
+    <w:p>
+      <w:pPr>
+        <w:ind w:left="-709" w:right="-568"/>
+        <w:rPr>
+          <w:rFonts w:ascii="Calibri" w:hAnsi="Calibri" w:cs="Arial"/>
+          <w:sz w:val="26"/>
+          <w:szCs w:val="26"/>
+        </w:rPr>
+      </w:pPr>
+    </w:p>
+    <w:p>
+      <w:pPr>
+        <w:ind w:left="-709" w:right="-568"/>
+        <w:rPr>
+          <w:rFonts w:ascii="Calibri" w:hAnsi="Calibri" w:cs="Arial"/>
+          <w:b/>
+          <w:bCs/>
+        </w:rPr>
+      </w:pPr>
+      <w:r>
+        <w:rPr>
+          <w:rFonts w:ascii="Calibri" w:hAnsi="Calibri" w:cs="Arial"/>
+          <w:b/>
+          <w:bCs/>
+        </w:rPr>
+        <w:t>March -</w:t>
+      </w:r>
+    </w:p>
+    <w:p>
+      <w:pPr>
+        <w:ind w:left="-709" w:right="-568"/>
+        <w:rPr>
+          <w:rFonts w:ascii="Calibri" w:hAnsi="Calibri" w:cs="Arial"/>
+          <w:lang w:val="ga-IE"/>
+        </w:rPr>
+      </w:pPr>
+      <w:r>
+        <w:rPr>
+          <w:rFonts w:ascii="Calibri" w:hAnsi="Calibri" w:cs="Arial"/>
+          <w:b/>
+          <w:bCs/>
+        </w:rPr>
+        <w:t>Description of Work Completed</w:t>
+      </w:r>
+      <w:r>
+        <w:rPr>
+          <w:rFonts w:ascii="Calibri" w:hAnsi="Calibri" w:cs="Arial"/>
+        </w:rPr>
+        <w:t xml:space="preserve">: </w:t>
+      </w:r>
+    </w:p>
+    <w:p>
+      <w:pPr>
+        <w:ind w:left="-709" w:right="-568"/>
+        <w:rPr>
+          <w:rFonts w:ascii="Calibri" w:hAnsi="Calibri" w:cs="Arial"/>
+        </w:rPr>
+      </w:pPr>
+    </w:p>
+    <w:p>
+      <w:pPr>
+        <w:ind w:left="-709" w:right="-568"/>
+        <w:rPr>
+          <w:rFonts w:ascii="Calibri" w:hAnsi="Calibri" w:cs="Arial"/>
+          <w:bCs/>
+        </w:rPr>
+      </w:pPr>
+      <w:r>
+        <w:rPr>
+          <w:rFonts w:ascii="Calibri" w:hAnsi="Calibri" w:cs="Arial"/>
+          <w:bCs/>
+        </w:rPr>
+        <w:t xml:space="preserve">Due to complications </w:t>
+      </w:r>
+      <w:r>
+        <w:rPr>
+          <w:rFonts w:ascii="Calibri" w:hAnsi="Calibri" w:cs="Arial"/>
+          <w:bCs/>
+        </w:rPr>
+        <w:t xml:space="preserve">with trying to </w:t>
+      </w:r>
+      <w:r>
+        <w:rPr>
+          <w:rFonts w:ascii="Calibri" w:hAnsi="Calibri" w:cs="Arial"/>
+          <w:bCs/>
+        </w:rPr>
+        <w:t xml:space="preserve">get a </w:t>
+      </w:r>
+      <w:r>
+        <w:rPr>
+          <w:rFonts w:ascii="Calibri" w:hAnsi="Calibri" w:cs="Arial"/>
+          <w:bCs/>
+        </w:rPr>
+        <w:t>deferral it took 4 weeks for it me to get the go ahead due to miscommunication but the office permitted me a deferral but I must have a talk with my course director about it before it sent off to get their permission of allowing a deferral</w:t>
+      </w:r>
+    </w:p>
+    <w:p>
+      <w:pPr>
+        <w:ind w:left="-709" w:right="-568"/>
+        <w:rPr>
+          <w:rFonts w:ascii="Calibri" w:hAnsi="Calibri" w:cs="Arial"/>
+          <w:bCs/>
+        </w:rPr>
+      </w:pPr>
+    </w:p>
+    <w:p>
+      <w:pPr>
+        <w:ind w:left="-709" w:right="-568"/>
+        <w:rPr>
+          <w:rFonts w:ascii="Calibri" w:hAnsi="Calibri" w:cs="Arial"/>
+          <w:bCs/>
+        </w:rPr>
+      </w:pPr>
+      <w:r>
+        <w:rPr>
+          <w:rFonts w:ascii="Calibri" w:hAnsi="Calibri" w:cs="Arial"/>
+          <w:bCs/>
+        </w:rPr>
+        <w:t>I had a talk with my course director on the situation of why I’m seeking a deferral.</w:t>
+      </w:r>
+      <w:r>
+        <w:rPr>
+          <w:rFonts w:ascii="Calibri" w:hAnsi="Calibri" w:cs="Arial"/>
+          <w:bCs/>
+        </w:rPr>
+        <w:t xml:space="preserve"> The outcome wasn’t what I was hoping I was denied a deferral but given </w:t>
+      </w:r>
+      <w:proofErr w:type="gramStart"/>
+      <w:r>
+        <w:rPr>
+          <w:rFonts w:ascii="Calibri" w:hAnsi="Calibri" w:cs="Arial"/>
+          <w:bCs/>
+        </w:rPr>
+        <w:t>a</w:t>
+      </w:r>
+      <w:proofErr w:type="gramEnd"/>
+      <w:r>
+        <w:rPr>
+          <w:rFonts w:ascii="Calibri" w:hAnsi="Calibri" w:cs="Arial"/>
+          <w:bCs/>
+        </w:rPr>
+        <w:t xml:space="preserve"> extra month for my FYP. So, I will need to talk with my supervisor on the situation. </w:t>
+      </w:r>
+    </w:p>
+    <w:p>
+      <w:pPr>
+        <w:ind w:left="-709" w:right="-568"/>
+        <w:rPr>
+          <w:rFonts w:ascii="Calibri" w:hAnsi="Calibri" w:cs="Arial"/>
+          <w:b/>
+          <w:bCs/>
+        </w:rPr>
+      </w:pPr>
+    </w:p>
+    <w:p>
+      <w:pPr>
+        <w:ind w:left="-709" w:right="-568"/>
+        <w:rPr>
+          <w:rFonts w:ascii="Calibri" w:hAnsi="Calibri" w:cs="Arial"/>
+        </w:rPr>
+      </w:pPr>
+      <w:r>
+        <w:rPr>
+          <w:rFonts w:ascii="Calibri" w:hAnsi="Calibri" w:cs="Arial"/>
+          <w:b/>
+          <w:bCs/>
+        </w:rPr>
+        <w:t>Notes (and things to remember)</w:t>
+      </w:r>
+      <w:r>
+        <w:rPr>
+          <w:rFonts w:ascii="Calibri" w:hAnsi="Calibri" w:cs="Arial"/>
+        </w:rPr>
+        <w:t>:</w:t>
+      </w:r>
+    </w:p>
+    <w:p>
+      <w:pPr>
+        <w:ind w:left="-709" w:right="-568"/>
+        <w:rPr>
+          <w:rFonts w:ascii="Calibri" w:hAnsi="Calibri" w:cs="Arial"/>
+        </w:rPr>
+      </w:pPr>
+    </w:p>
+    <w:p>
+      <w:pPr>
+        <w:ind w:left="-709" w:right="-568"/>
+        <w:rPr>
+          <w:rFonts w:ascii="Calibri" w:hAnsi="Calibri" w:cs="Arial"/>
+          <w:b/>
+          <w:bCs/>
+        </w:rPr>
+      </w:pPr>
+    </w:p>
+    <w:p>
+      <w:pPr>
+        <w:ind w:left="-709" w:right="-568"/>
+        <w:rPr>
+          <w:rFonts w:ascii="Calibri" w:hAnsi="Calibri" w:cs="Arial"/>
+        </w:rPr>
+      </w:pPr>
+      <w:r>
+        <w:rPr>
+          <w:rFonts w:ascii="Calibri" w:hAnsi="Calibri" w:cs="Arial"/>
+          <w:b/>
+          <w:bCs/>
+        </w:rPr>
+        <w:t>Signed (</w:t>
+      </w:r>
+      <w:r>
+        <w:rPr>
+          <w:rFonts w:ascii="Calibri" w:hAnsi="Calibri" w:cs="Arial"/>
+          <w:b/>
+          <w:bCs/>
+        </w:rPr>
+        <w:t>31/3/23</w:t>
+      </w:r>
+      <w:r>
+        <w:rPr>
+          <w:rFonts w:ascii="Calibri" w:hAnsi="Calibri" w:cs="Arial"/>
+          <w:b/>
+          <w:bCs/>
+        </w:rPr>
+        <w:t>)</w:t>
+      </w:r>
+      <w:r>
+        <w:rPr>
+          <w:rFonts w:ascii="Calibri" w:hAnsi="Calibri" w:cs="Arial"/>
+        </w:rPr>
+        <w:t>:</w:t>
+      </w:r>
+    </w:p>
+    <w:p>
+      <w:pPr>
+        <w:ind w:left="-709" w:right="-568"/>
+        <w:rPr>
+          <w:rFonts w:ascii="Calibri" w:hAnsi="Calibri" w:cs="Arial"/>
+        </w:rPr>
+      </w:pPr>
+      <w:r>
+        <w:rPr>
+          <w:rFonts w:ascii="Calibri" w:hAnsi="Calibri" w:cs="Arial"/>
+        </w:rPr>
+        <w:t>C00249184</w:t>
+      </w:r>
+    </w:p>
+    <w:p>
+      <w:pPr>
+        <w:ind w:left="-709" w:right="-568"/>
+        <w:rPr>
+          <w:rFonts w:ascii="Calibri" w:hAnsi="Calibri" w:cs="Arial"/>
+          <w:b/>
+          <w:bCs/>
+        </w:rPr>
+      </w:pPr>
+      <w:r>
+        <w:rPr>
+          <w:rFonts w:ascii="Calibri" w:hAnsi="Calibri" w:cs="Arial"/>
+        </w:rPr>
+        <w:t>_______________________________________    _______________________________________</w:t>
+      </w:r>
+    </w:p>
+    <w:p>
+      <w:pPr>
+        <w:ind w:left="-709" w:right="-568"/>
+        <w:rPr>
+          <w:rFonts w:ascii="Calibri" w:hAnsi="Calibri" w:cs="Arial"/>
+          <w:sz w:val="26"/>
+          <w:szCs w:val="26"/>
+        </w:rPr>
+      </w:pPr>
+      <w:r>
+        <w:rPr>
+          <w:rFonts w:ascii="Calibri" w:hAnsi="Calibri" w:cs="Arial"/>
+          <w:b/>
+          <w:bCs/>
+        </w:rPr>
+        <w:t>Student</w:t>
+      </w:r>
+      <w:r>
+        <w:rPr>
+          <w:rFonts w:ascii="Calibri" w:hAnsi="Calibri" w:cs="Arial"/>
+          <w:b/>
+          <w:bCs/>
+        </w:rPr>
+        <w:tab/>
+      </w:r>
+      <w:r>
+        <w:rPr>
+          <w:rFonts w:ascii="Calibri" w:hAnsi="Calibri" w:cs="Arial"/>
+          <w:b/>
+          <w:bCs/>
+        </w:rPr>
+        <w:tab/>
+      </w:r>
+      <w:r>
+        <w:rPr>
+          <w:rFonts w:ascii="Calibri" w:hAnsi="Calibri" w:cs="Arial"/>
+          <w:b/>
+          <w:bCs/>
+        </w:rPr>
+        <w:tab/>
+      </w:r>
+      <w:r>
+        <w:rPr>
+          <w:rFonts w:ascii="Calibri" w:hAnsi="Calibri" w:cs="Arial"/>
+          <w:b/>
+          <w:bCs/>
+        </w:rPr>
+        <w:tab/>
+      </w:r>
+      <w:r>
+        <w:rPr>
+          <w:rFonts w:ascii="Calibri" w:hAnsi="Calibri" w:cs="Arial"/>
+          <w:b/>
+          <w:bCs/>
+        </w:rPr>
+        <w:tab/>
+      </w:r>
+      <w:r>
+        <w:rPr>
+          <w:rFonts w:ascii="Calibri" w:hAnsi="Calibri" w:cs="Arial"/>
+          <w:b/>
+          <w:bCs/>
+        </w:rPr>
+        <w:tab/>
+      </w:r>
+      <w:r>
+        <w:rPr>
+          <w:rFonts w:ascii="Calibri" w:hAnsi="Calibri" w:cs="Arial"/>
+          <w:b/>
+          <w:bCs/>
+          <w:lang w:val="ga-IE"/>
+        </w:rPr>
+        <w:tab/>
+      </w:r>
+      <w:r>
+        <w:rPr>
+          <w:rFonts w:ascii="Calibri" w:hAnsi="Calibri" w:cs="Arial"/>
+          <w:b/>
+          <w:bCs/>
+        </w:rPr>
+        <w:t>Supervisor</w:t>
+      </w:r>
+    </w:p>
+    <w:p>
+      <w:pPr>
+        <w:ind w:left="-709" w:right="-568"/>
+        <w:rPr>
+          <w:rFonts w:ascii="Calibri" w:hAnsi="Calibri" w:cs="Arial"/>
+          <w:sz w:val="26"/>
+          <w:szCs w:val="26"/>
+        </w:rPr>
+      </w:pPr>
+    </w:p>
+    <w:p>
+      <w:pPr>
+        <w:ind w:left="-709" w:right="-568"/>
+        <w:rPr>
+          <w:rFonts w:ascii="Calibri" w:hAnsi="Calibri" w:cs="Arial"/>
+          <w:b/>
+          <w:bCs/>
+        </w:rPr>
+      </w:pPr>
+    </w:p>
+    <w:p>
+      <w:pPr>
+        <w:ind w:left="-709" w:right="-568"/>
+        <w:rPr>
+          <w:rFonts w:ascii="Calibri" w:hAnsi="Calibri" w:cs="Arial"/>
+          <w:b/>
+          <w:bCs/>
+        </w:rPr>
+      </w:pPr>
+    </w:p>
+    <w:p>
+      <w:pPr>
+        <w:ind w:left="-709" w:right="-568"/>
+        <w:rPr>
+          <w:rFonts w:ascii="Calibri" w:hAnsi="Calibri" w:cs="Arial"/>
+          <w:b/>
+          <w:bCs/>
+        </w:rPr>
+      </w:pPr>
+    </w:p>
+    <w:p>
+      <w:pPr>
+        <w:ind w:left="-709" w:right="-568"/>
+        <w:rPr>
+          <w:rFonts w:ascii="Calibri" w:hAnsi="Calibri" w:cs="Arial"/>
+          <w:b/>
+          <w:bCs/>
+        </w:rPr>
+      </w:pPr>
+    </w:p>
+    <w:p>
+      <w:pPr>
+        <w:ind w:left="-709" w:right="-568"/>
+        <w:rPr>
+          <w:rFonts w:ascii="Calibri" w:hAnsi="Calibri" w:cs="Arial"/>
+          <w:b/>
+          <w:bCs/>
+        </w:rPr>
+      </w:pPr>
+    </w:p>
+    <w:p>
+      <w:pPr>
+        <w:ind w:left="-709" w:right="-568"/>
+        <w:rPr>
+          <w:rFonts w:ascii="Calibri" w:hAnsi="Calibri" w:cs="Arial"/>
+          <w:b/>
+          <w:bCs/>
+        </w:rPr>
+      </w:pPr>
+    </w:p>
+    <w:p>
+      <w:pPr>
+        <w:ind w:left="-709" w:right="-568"/>
+        <w:rPr>
+          <w:rFonts w:ascii="Calibri" w:hAnsi="Calibri" w:cs="Arial"/>
+          <w:b/>
+          <w:bCs/>
+        </w:rPr>
+      </w:pPr>
+    </w:p>
+    <w:p>
+      <w:pPr>
+        <w:ind w:left="-709" w:right="-568"/>
+        <w:rPr>
+          <w:rFonts w:ascii="Calibri" w:hAnsi="Calibri" w:cs="Arial"/>
+          <w:b/>
+          <w:bCs/>
+        </w:rPr>
+      </w:pPr>
+    </w:p>
+    <w:p>
+      <w:pPr>
+        <w:ind w:left="-709" w:right="-568"/>
+        <w:rPr>
+          <w:rFonts w:ascii="Calibri" w:hAnsi="Calibri" w:cs="Arial"/>
+          <w:b/>
+          <w:bCs/>
+        </w:rPr>
+      </w:pPr>
+    </w:p>
+    <w:p>
+      <w:pPr>
+        <w:ind w:left="-709" w:right="-568"/>
+        <w:rPr>
+          <w:rFonts w:ascii="Calibri" w:hAnsi="Calibri" w:cs="Arial"/>
+          <w:b/>
+          <w:bCs/>
+        </w:rPr>
+      </w:pPr>
+      <w:r>
+        <w:rPr>
+          <w:rFonts w:ascii="Calibri" w:hAnsi="Calibri" w:cs="Arial"/>
+          <w:b/>
+          <w:bCs/>
+        </w:rPr>
+        <w:lastRenderedPageBreak/>
+        <w:t>April -</w:t>
+      </w:r>
+    </w:p>
+    <w:p>
+      <w:pPr>
+        <w:ind w:left="-709" w:right="-568"/>
+        <w:rPr>
+          <w:rFonts w:ascii="Calibri" w:hAnsi="Calibri" w:cs="Arial"/>
+          <w:lang w:val="ga-IE"/>
+        </w:rPr>
+      </w:pPr>
+      <w:r>
+        <w:rPr>
+          <w:rFonts w:ascii="Calibri" w:hAnsi="Calibri" w:cs="Arial"/>
+          <w:b/>
+          <w:bCs/>
+        </w:rPr>
+        <w:t>Description of Work Completed</w:t>
+      </w:r>
+      <w:r>
+        <w:rPr>
+          <w:rFonts w:ascii="Calibri" w:hAnsi="Calibri" w:cs="Arial"/>
+        </w:rPr>
+        <w:t xml:space="preserve">: </w:t>
+      </w:r>
+    </w:p>
+    <w:p>
+      <w:pPr>
+        <w:ind w:left="-709" w:right="-568"/>
+        <w:rPr>
+          <w:rFonts w:ascii="Calibri" w:hAnsi="Calibri" w:cs="Arial"/>
+        </w:rPr>
+      </w:pPr>
+    </w:p>
+    <w:p>
+      <w:pPr>
+        <w:ind w:left="-709" w:right="-568"/>
+        <w:rPr>
+          <w:rFonts w:ascii="Calibri" w:hAnsi="Calibri" w:cs="Arial"/>
+          <w:bCs/>
+        </w:rPr>
+      </w:pPr>
+      <w:r>
+        <w:rPr>
+          <w:rFonts w:ascii="Calibri" w:hAnsi="Calibri" w:cs="Arial"/>
+          <w:bCs/>
+        </w:rPr>
+        <w:t>I’ve began work on a new project to make up for the pure loss of time I’ve combined work from both projects I have worked on for my FYP and combined them into one and scaled down the deliverables after discussing it with my supervisor</w:t>
+      </w:r>
+      <w:r>
+        <w:rPr>
+          <w:rFonts w:ascii="Calibri" w:hAnsi="Calibri" w:cs="Arial"/>
+          <w:bCs/>
+        </w:rPr>
+        <w:t>.</w:t>
+      </w:r>
+    </w:p>
+    <w:p>
+      <w:pPr>
+        <w:ind w:left="-709" w:right="-568"/>
+        <w:rPr>
+          <w:rFonts w:ascii="Calibri" w:hAnsi="Calibri" w:cs="Arial"/>
+          <w:bCs/>
+        </w:rPr>
+      </w:pPr>
+    </w:p>
+    <w:p>
+      <w:pPr>
+        <w:ind w:left="-709" w:right="-568"/>
+        <w:rPr>
+          <w:rFonts w:ascii="Calibri" w:hAnsi="Calibri" w:cs="Arial"/>
+          <w:bCs/>
+        </w:rPr>
+      </w:pPr>
+      <w:r>
+        <w:rPr>
+          <w:rFonts w:ascii="Calibri" w:hAnsi="Calibri" w:cs="Arial"/>
+          <w:bCs/>
+        </w:rPr>
+        <w:t xml:space="preserve">I’m recycling the turntable idea but using assets made from the chess project. This project is also scaled down a little due to remaining time. I also need to finish multiple CAs from multiple modules as well which I will dedicate time towards for this month due to end of the year of the </w:t>
+      </w:r>
+      <w:proofErr w:type="gramStart"/>
+      <w:r>
+        <w:rPr>
+          <w:rFonts w:ascii="Calibri" w:hAnsi="Calibri" w:cs="Arial"/>
+          <w:bCs/>
+        </w:rPr>
+        <w:t>modules .</w:t>
+      </w:r>
+      <w:proofErr w:type="gramEnd"/>
+    </w:p>
+    <w:p>
+      <w:pPr>
+        <w:ind w:left="-709" w:right="-568"/>
+        <w:rPr>
+          <w:rFonts w:ascii="Calibri" w:hAnsi="Calibri" w:cs="Arial"/>
+          <w:b/>
+          <w:bCs/>
+        </w:rPr>
+      </w:pPr>
+    </w:p>
+    <w:p>
+      <w:pPr>
+        <w:ind w:left="-709" w:right="-568"/>
+        <w:rPr>
+          <w:rFonts w:ascii="Calibri" w:hAnsi="Calibri" w:cs="Arial"/>
+        </w:rPr>
+      </w:pPr>
+      <w:r>
+        <w:rPr>
+          <w:rFonts w:ascii="Calibri" w:hAnsi="Calibri" w:cs="Arial"/>
+          <w:b/>
+          <w:bCs/>
+        </w:rPr>
+        <w:t>Notes (and things to remember)</w:t>
+      </w:r>
+      <w:r>
+        <w:rPr>
+          <w:rFonts w:ascii="Calibri" w:hAnsi="Calibri" w:cs="Arial"/>
+        </w:rPr>
+        <w:t>:</w:t>
+      </w:r>
+    </w:p>
+    <w:p>
+      <w:pPr>
+        <w:ind w:left="-709" w:right="-568"/>
+        <w:rPr>
+          <w:rFonts w:ascii="Calibri" w:hAnsi="Calibri" w:cs="Arial"/>
+        </w:rPr>
+      </w:pPr>
+    </w:p>
+    <w:p>
+      <w:pPr>
+        <w:ind w:left="-709" w:right="-568"/>
+        <w:rPr>
+          <w:rFonts w:ascii="Calibri" w:hAnsi="Calibri" w:cs="Arial"/>
+          <w:b/>
+          <w:bCs/>
+        </w:rPr>
+      </w:pPr>
+    </w:p>
+    <w:p>
+      <w:pPr>
+        <w:ind w:left="-709" w:right="-568"/>
+        <w:rPr>
+          <w:rFonts w:ascii="Calibri" w:hAnsi="Calibri" w:cs="Arial"/>
+        </w:rPr>
+      </w:pPr>
+      <w:r>
+        <w:rPr>
+          <w:rFonts w:ascii="Calibri" w:hAnsi="Calibri" w:cs="Arial"/>
+          <w:b/>
+          <w:bCs/>
+        </w:rPr>
+        <w:t>Signed (</w:t>
+      </w:r>
+      <w:r>
+        <w:rPr>
+          <w:rFonts w:ascii="Calibri" w:hAnsi="Calibri" w:cs="Arial"/>
+          <w:b/>
+          <w:bCs/>
+        </w:rPr>
+        <w:t>28/4/23</w:t>
+      </w:r>
+      <w:r>
+        <w:rPr>
+          <w:rFonts w:ascii="Calibri" w:hAnsi="Calibri" w:cs="Arial"/>
+          <w:b/>
+          <w:bCs/>
+        </w:rPr>
+        <w:t>)</w:t>
+      </w:r>
+      <w:r>
+        <w:rPr>
+          <w:rFonts w:ascii="Calibri" w:hAnsi="Calibri" w:cs="Arial"/>
+        </w:rPr>
+        <w:t>:</w:t>
+      </w:r>
+    </w:p>
+    <w:p>
+      <w:pPr>
+        <w:ind w:left="-709" w:right="-568"/>
+        <w:rPr>
+          <w:rFonts w:ascii="Calibri" w:hAnsi="Calibri" w:cs="Arial"/>
+        </w:rPr>
+      </w:pPr>
+      <w:r>
+        <w:rPr>
+          <w:rFonts w:ascii="Calibri" w:hAnsi="Calibri" w:cs="Arial"/>
+        </w:rPr>
+        <w:t>C00249184</w:t>
+      </w:r>
+    </w:p>
+    <w:p>
+      <w:pPr>
+        <w:ind w:left="-709" w:right="-568"/>
+        <w:rPr>
+          <w:rFonts w:ascii="Calibri" w:hAnsi="Calibri" w:cs="Arial"/>
+          <w:b/>
+          <w:bCs/>
+        </w:rPr>
+      </w:pPr>
+      <w:r>
+        <w:rPr>
+          <w:rFonts w:ascii="Calibri" w:hAnsi="Calibri" w:cs="Arial"/>
+        </w:rPr>
+        <w:t>_______________________________________    _______________________________________</w:t>
+      </w:r>
+    </w:p>
+    <w:p>
+      <w:pPr>
+        <w:ind w:left="-709" w:right="-568"/>
+        <w:rPr>
+          <w:rFonts w:ascii="Calibri" w:hAnsi="Calibri" w:cs="Arial"/>
+          <w:sz w:val="26"/>
+          <w:szCs w:val="26"/>
+        </w:rPr>
+      </w:pPr>
+      <w:r>
+        <w:rPr>
+          <w:rFonts w:ascii="Calibri" w:hAnsi="Calibri" w:cs="Arial"/>
+          <w:b/>
+          <w:bCs/>
+        </w:rPr>
+        <w:t>Student</w:t>
+      </w:r>
+      <w:r>
+        <w:rPr>
+          <w:rFonts w:ascii="Calibri" w:hAnsi="Calibri" w:cs="Arial"/>
+          <w:b/>
+          <w:bCs/>
+        </w:rPr>
+        <w:tab/>
+      </w:r>
+      <w:r>
+        <w:rPr>
+          <w:rFonts w:ascii="Calibri" w:hAnsi="Calibri" w:cs="Arial"/>
+          <w:b/>
+          <w:bCs/>
+        </w:rPr>
+        <w:tab/>
+      </w:r>
+      <w:r>
+        <w:rPr>
+          <w:rFonts w:ascii="Calibri" w:hAnsi="Calibri" w:cs="Arial"/>
+          <w:b/>
+          <w:bCs/>
+        </w:rPr>
+        <w:tab/>
+      </w:r>
+      <w:r>
+        <w:rPr>
+          <w:rFonts w:ascii="Calibri" w:hAnsi="Calibri" w:cs="Arial"/>
+          <w:b/>
+          <w:bCs/>
+        </w:rPr>
+        <w:tab/>
+      </w:r>
+      <w:r>
+        <w:rPr>
+          <w:rFonts w:ascii="Calibri" w:hAnsi="Calibri" w:cs="Arial"/>
+          <w:b/>
+          <w:bCs/>
+        </w:rPr>
+        <w:tab/>
+      </w:r>
+      <w:r>
+        <w:rPr>
+          <w:rFonts w:ascii="Calibri" w:hAnsi="Calibri" w:cs="Arial"/>
+          <w:b/>
+          <w:bCs/>
+        </w:rPr>
+        <w:tab/>
+      </w:r>
+      <w:r>
+        <w:rPr>
+          <w:rFonts w:ascii="Calibri" w:hAnsi="Calibri" w:cs="Arial"/>
+          <w:b/>
+          <w:bCs/>
+          <w:lang w:val="ga-IE"/>
+        </w:rPr>
+        <w:tab/>
+      </w:r>
+      <w:r>
+        <w:rPr>
+          <w:rFonts w:ascii="Calibri" w:hAnsi="Calibri" w:cs="Arial"/>
+          <w:b/>
+          <w:bCs/>
+        </w:rPr>
+        <w:t>Supervisor</w:t>
+      </w:r>
+    </w:p>
+    <w:p>
+      <w:pPr>
+        <w:ind w:left="-709" w:right="-568"/>
+        <w:rPr>
+          <w:rFonts w:ascii="Calibri" w:hAnsi="Calibri" w:cs="Arial"/>
+          <w:sz w:val="26"/>
+          <w:szCs w:val="26"/>
+        </w:rPr>
+      </w:pPr>
+    </w:p>
+    <w:p>
+      <w:pPr>
+        <w:ind w:left="-709" w:right="-568"/>
+        <w:rPr>
+          <w:rFonts w:ascii="Calibri" w:hAnsi="Calibri" w:cs="Arial"/>
+          <w:b/>
+          <w:bCs/>
+        </w:rPr>
+      </w:pPr>
+      <w:r>
+        <w:rPr>
+          <w:rFonts w:ascii="Calibri" w:hAnsi="Calibri" w:cs="Arial"/>
+          <w:b/>
+          <w:bCs/>
+        </w:rPr>
+        <w:t>May -</w:t>
+      </w:r>
+    </w:p>
+    <w:p>
+      <w:pPr>
+        <w:ind w:left="-709" w:right="-568"/>
+        <w:rPr>
+          <w:rFonts w:ascii="Calibri" w:hAnsi="Calibri" w:cs="Arial"/>
+          <w:lang w:val="ga-IE"/>
+        </w:rPr>
+      </w:pPr>
+      <w:r>
+        <w:rPr>
+          <w:rFonts w:ascii="Calibri" w:hAnsi="Calibri" w:cs="Arial"/>
+          <w:b/>
+          <w:bCs/>
+        </w:rPr>
+        <w:t>Description of Work Completed</w:t>
+      </w:r>
+      <w:r>
+        <w:rPr>
+          <w:rFonts w:ascii="Calibri" w:hAnsi="Calibri" w:cs="Arial"/>
+        </w:rPr>
+        <w:t xml:space="preserve">: </w:t>
+      </w:r>
+    </w:p>
+    <w:p>
+      <w:pPr>
+        <w:ind w:left="-709" w:right="-568"/>
+        <w:rPr>
+          <w:rFonts w:ascii="Calibri" w:hAnsi="Calibri" w:cs="Arial"/>
+        </w:rPr>
+      </w:pPr>
+    </w:p>
+    <w:p>
+      <w:pPr>
+        <w:ind w:left="-709" w:right="-568"/>
+        <w:rPr>
+          <w:rFonts w:ascii="Calibri" w:hAnsi="Calibri" w:cs="Arial"/>
+          <w:bCs/>
+        </w:rPr>
+      </w:pPr>
+      <w:r>
+        <w:rPr>
+          <w:rFonts w:ascii="Calibri" w:hAnsi="Calibri" w:cs="Arial"/>
+          <w:bCs/>
+        </w:rPr>
+        <w:t>I’ve</w:t>
+      </w:r>
+      <w:r>
+        <w:rPr>
+          <w:rFonts w:ascii="Calibri" w:hAnsi="Calibri" w:cs="Arial"/>
+          <w:bCs/>
+        </w:rPr>
+        <w:t xml:space="preserve"> worked tirelessly but have made what I said I would deliver but there was </w:t>
+      </w:r>
+      <w:proofErr w:type="gramStart"/>
+      <w:r>
+        <w:rPr>
+          <w:rFonts w:ascii="Calibri" w:hAnsi="Calibri" w:cs="Arial"/>
+          <w:bCs/>
+        </w:rPr>
+        <w:t>a</w:t>
+      </w:r>
+      <w:proofErr w:type="gramEnd"/>
+      <w:r>
+        <w:rPr>
+          <w:rFonts w:ascii="Calibri" w:hAnsi="Calibri" w:cs="Arial"/>
+          <w:bCs/>
+        </w:rPr>
+        <w:t xml:space="preserve"> issue with the animation cooperating with </w:t>
+      </w:r>
+      <w:r>
+        <w:rPr>
+          <w:rFonts w:ascii="Calibri" w:hAnsi="Calibri" w:cs="Arial"/>
+          <w:bCs/>
+        </w:rPr>
+        <w:t>armoury</w:t>
+      </w:r>
+      <w:r>
+        <w:rPr>
+          <w:rFonts w:ascii="Calibri" w:hAnsi="Calibri" w:cs="Arial"/>
+          <w:bCs/>
+        </w:rPr>
+        <w:t xml:space="preserve"> 3</w:t>
+      </w:r>
+      <w:r>
+        <w:rPr>
+          <w:rFonts w:ascii="Calibri" w:hAnsi="Calibri" w:cs="Arial"/>
+          <w:bCs/>
+        </w:rPr>
+        <w:t>D</w:t>
+      </w:r>
+      <w:r>
+        <w:rPr>
+          <w:rFonts w:ascii="Calibri" w:hAnsi="Calibri" w:cs="Arial"/>
+          <w:bCs/>
+        </w:rPr>
+        <w:t xml:space="preserve"> a tool I used to create my turntable as it puts the </w:t>
+      </w:r>
+      <w:r>
+        <w:rPr>
+          <w:rFonts w:ascii="Calibri" w:hAnsi="Calibri" w:cs="Arial"/>
+          <w:bCs/>
+        </w:rPr>
+        <w:t>model</w:t>
+      </w:r>
+      <w:r>
+        <w:rPr>
+          <w:rFonts w:ascii="Calibri" w:hAnsi="Calibri" w:cs="Arial"/>
+          <w:bCs/>
+        </w:rPr>
+        <w:t xml:space="preserve"> into a mini game </w:t>
+      </w:r>
+      <w:r>
+        <w:rPr>
+          <w:rFonts w:ascii="Calibri" w:hAnsi="Calibri" w:cs="Arial"/>
+          <w:bCs/>
+        </w:rPr>
+        <w:t>that I can script the functions such as zoom and rotate which are core parts</w:t>
+      </w:r>
+      <w:r>
+        <w:rPr>
+          <w:rFonts w:ascii="Calibri" w:hAnsi="Calibri" w:cs="Arial"/>
+          <w:bCs/>
+        </w:rPr>
+        <w:t>. The animation ill have I made a quick custom one due to problems with my characters shape Maximo rigs that I could apply to get a more fluid movement in my model wasn’t combine correctly due to Maximo animation being motion-captured and my model being more of a cartoon shape it wasn’t applying correctly causing distortion as well as finding out armoury 3D has errors and issue with rigs so it wasn’t liking them due to this I made a quick animation to show I did rig and had an animation for the turntable but due to complications it wasn’t there</w:t>
+      </w:r>
+    </w:p>
+    <w:p>
+      <w:pPr>
+        <w:ind w:left="-709" w:right="-568"/>
+        <w:rPr>
+          <w:rFonts w:ascii="Calibri" w:hAnsi="Calibri" w:cs="Arial"/>
+          <w:b/>
+          <w:bCs/>
+        </w:rPr>
+      </w:pPr>
+    </w:p>
+    <w:p>
+      <w:pPr>
+        <w:ind w:left="-709" w:right="-568"/>
+        <w:rPr>
+          <w:rFonts w:ascii="Calibri" w:hAnsi="Calibri" w:cs="Arial"/>
+        </w:rPr>
+      </w:pPr>
+      <w:r>
+        <w:rPr>
+          <w:rFonts w:ascii="Calibri" w:hAnsi="Calibri" w:cs="Arial"/>
+          <w:b/>
+          <w:bCs/>
+        </w:rPr>
+        <w:t>Notes (and things to remember)</w:t>
+      </w:r>
+      <w:r>
+        <w:rPr>
+          <w:rFonts w:ascii="Calibri" w:hAnsi="Calibri" w:cs="Arial"/>
+        </w:rPr>
+        <w:t>:</w:t>
+      </w:r>
+    </w:p>
+    <w:p>
+      <w:pPr>
+        <w:ind w:left="-709" w:right="-568"/>
+        <w:rPr>
+          <w:rFonts w:ascii="Calibri" w:hAnsi="Calibri" w:cs="Arial"/>
+        </w:rPr>
+      </w:pPr>
+    </w:p>
+    <w:p>
+      <w:pPr>
+        <w:ind w:left="-709" w:right="-568"/>
+        <w:rPr>
+          <w:rFonts w:ascii="Calibri" w:hAnsi="Calibri" w:cs="Arial"/>
+        </w:rPr>
+      </w:pPr>
+      <w:r>
+        <w:rPr>
+          <w:rFonts w:ascii="Calibri" w:hAnsi="Calibri" w:cs="Arial"/>
+        </w:rPr>
+        <w:t>I have an application my deliverables match my proposal but the animation isn’t involved but there I find this satisfactory to the end of the FYP. I have a presentation on the 29 to also do of demonstrating</w:t>
+      </w:r>
       <w:bookmarkStart w:id="0" w:name="_GoBack"/>
       <w:bookmarkEnd w:id="0"/>
-    </w:p>
-    <w:p>
-      <w:pPr>
-        <w:ind w:left="-709" w:right="-568"/>
-        <w:rPr>
-          <w:rFonts w:ascii="Calibri" w:hAnsi="Calibri" w:cs="Arial"/>
-          <w:b/>
-          <w:bCs/>
-        </w:rPr>
-      </w:pPr>
-    </w:p>
-    <w:p>
-      <w:pPr>
-        <w:ind w:left="-709" w:right="-568"/>
-        <w:rPr>
-          <w:rFonts w:ascii="Calibri" w:hAnsi="Calibri" w:cs="Arial"/>
-        </w:rPr>
-      </w:pPr>
-      <w:r>
-        <w:rPr>
-          <w:rFonts w:ascii="Calibri" w:hAnsi="Calibri" w:cs="Arial"/>
-          <w:b/>
-          <w:bCs/>
-        </w:rPr>
-        <w:t>Notes (and things to remember)</w:t>
+      <w:r>
+        <w:rPr>
+          <w:rFonts w:ascii="Calibri" w:hAnsi="Calibri" w:cs="Arial"/>
+        </w:rPr>
+        <w:t xml:space="preserve"> my FYP.</w:t>
+      </w:r>
+    </w:p>
+    <w:p>
+      <w:pPr>
+        <w:ind w:left="-709" w:right="-568"/>
+        <w:rPr>
+          <w:rFonts w:ascii="Calibri" w:hAnsi="Calibri" w:cs="Arial"/>
+          <w:b/>
+          <w:bCs/>
+        </w:rPr>
+      </w:pPr>
+    </w:p>
+    <w:p>
+      <w:pPr>
+        <w:ind w:left="-709" w:right="-568"/>
+        <w:rPr>
+          <w:rFonts w:ascii="Calibri" w:hAnsi="Calibri" w:cs="Arial"/>
+        </w:rPr>
+      </w:pPr>
+      <w:r>
+        <w:rPr>
+          <w:rFonts w:ascii="Calibri" w:hAnsi="Calibri" w:cs="Arial"/>
+          <w:b/>
+          <w:bCs/>
+        </w:rPr>
+        <w:t>Signed (</w:t>
+      </w:r>
+      <w:r>
+        <w:rPr>
+          <w:rFonts w:ascii="Calibri" w:hAnsi="Calibri" w:cs="Arial"/>
+          <w:b/>
+          <w:bCs/>
+        </w:rPr>
+        <w:t>26/</w:t>
+      </w:r>
+      <w:r>
+        <w:rPr>
+          <w:rFonts w:ascii="Calibri" w:hAnsi="Calibri" w:cs="Arial"/>
+          <w:b/>
+          <w:bCs/>
+        </w:rPr>
+        <w:t>5/23</w:t>
+      </w:r>
+      <w:r>
+        <w:rPr>
+          <w:rFonts w:ascii="Calibri" w:hAnsi="Calibri" w:cs="Arial"/>
+          <w:b/>
+          <w:bCs/>
+        </w:rPr>
+        <w:t>)</w:t>
       </w:r>
       <w:r>
         <w:rPr>
@@ -2548,1072 +4611,12 @@
           <w:rFonts w:ascii="Calibri" w:hAnsi="Calibri" w:cs="Arial"/>
         </w:rPr>
       </w:pPr>
-    </w:p>
-    <w:p>
-      <w:pPr>
-        <w:ind w:left="-709" w:right="-568"/>
-        <w:rPr>
-          <w:rFonts w:ascii="Calibri" w:hAnsi="Calibri" w:cs="Arial"/>
-          <w:b/>
-          <w:bCs/>
-        </w:rPr>
-      </w:pPr>
-    </w:p>
-    <w:p>
-      <w:pPr>
-        <w:ind w:left="-709" w:right="-568"/>
-        <w:rPr>
-          <w:rFonts w:ascii="Calibri" w:hAnsi="Calibri" w:cs="Arial"/>
-        </w:rPr>
-      </w:pPr>
-      <w:r>
-        <w:rPr>
-          <w:rFonts w:ascii="Calibri" w:hAnsi="Calibri" w:cs="Arial"/>
-          <w:b/>
-          <w:bCs/>
-        </w:rPr>
-        <w:t>Signed (and dated)</w:t>
-      </w:r>
-      <w:r>
-        <w:rPr>
-          <w:rFonts w:ascii="Calibri" w:hAnsi="Calibri" w:cs="Arial"/>
-        </w:rPr>
-        <w:t>:</w:t>
-      </w:r>
-    </w:p>
-    <w:p>
-      <w:pPr>
-        <w:ind w:left="-709" w:right="-568"/>
-        <w:rPr>
-          <w:rFonts w:ascii="Calibri" w:hAnsi="Calibri" w:cs="Arial"/>
-        </w:rPr>
-      </w:pPr>
-    </w:p>
-    <w:p>
-      <w:pPr>
-        <w:ind w:left="-709" w:right="-568"/>
-        <w:rPr>
-          <w:rFonts w:ascii="Calibri" w:hAnsi="Calibri" w:cs="Arial"/>
-          <w:b/>
-          <w:bCs/>
-        </w:rPr>
-      </w:pPr>
-      <w:r>
-        <w:rPr>
-          <w:rFonts w:ascii="Calibri" w:hAnsi="Calibri" w:cs="Arial"/>
-        </w:rPr>
-        <w:t>_______________________________________    _______________________________________</w:t>
-      </w:r>
-    </w:p>
-    <w:p>
-      <w:pPr>
-        <w:ind w:left="-709" w:right="-568"/>
-        <w:rPr>
-          <w:rFonts w:ascii="Calibri" w:hAnsi="Calibri" w:cs="Arial"/>
-          <w:sz w:val="26"/>
-          <w:szCs w:val="26"/>
-        </w:rPr>
-      </w:pPr>
-      <w:r>
-        <w:rPr>
-          <w:rFonts w:ascii="Calibri" w:hAnsi="Calibri" w:cs="Arial"/>
-          <w:b/>
-          <w:bCs/>
-        </w:rPr>
-        <w:t>Student</w:t>
-      </w:r>
-      <w:r>
-        <w:rPr>
-          <w:rFonts w:ascii="Calibri" w:hAnsi="Calibri" w:cs="Arial"/>
-          <w:b/>
-          <w:bCs/>
-        </w:rPr>
-        <w:tab/>
-      </w:r>
-      <w:r>
-        <w:rPr>
-          <w:rFonts w:ascii="Calibri" w:hAnsi="Calibri" w:cs="Arial"/>
-          <w:b/>
-          <w:bCs/>
-        </w:rPr>
-        <w:tab/>
-      </w:r>
-      <w:r>
-        <w:rPr>
-          <w:rFonts w:ascii="Calibri" w:hAnsi="Calibri" w:cs="Arial"/>
-          <w:b/>
-          <w:bCs/>
-        </w:rPr>
-        <w:tab/>
-      </w:r>
-      <w:r>
-        <w:rPr>
-          <w:rFonts w:ascii="Calibri" w:hAnsi="Calibri" w:cs="Arial"/>
-          <w:b/>
-          <w:bCs/>
-        </w:rPr>
-        <w:tab/>
-      </w:r>
-      <w:r>
-        <w:rPr>
-          <w:rFonts w:ascii="Calibri" w:hAnsi="Calibri" w:cs="Arial"/>
-          <w:b/>
-          <w:bCs/>
-        </w:rPr>
-        <w:tab/>
-      </w:r>
-      <w:r>
-        <w:rPr>
-          <w:rFonts w:ascii="Calibri" w:hAnsi="Calibri" w:cs="Arial"/>
-          <w:b/>
-          <w:bCs/>
-        </w:rPr>
-        <w:tab/>
-      </w:r>
-      <w:r>
-        <w:rPr>
-          <w:rFonts w:ascii="Calibri" w:hAnsi="Calibri" w:cs="Arial"/>
-          <w:b/>
-          <w:bCs/>
-          <w:lang w:val="ga-IE"/>
-        </w:rPr>
-        <w:tab/>
-      </w:r>
-      <w:r>
-        <w:rPr>
-          <w:rFonts w:ascii="Calibri" w:hAnsi="Calibri" w:cs="Arial"/>
-          <w:b/>
-          <w:bCs/>
-        </w:rPr>
-        <w:t>Supervisor</w:t>
-      </w:r>
-    </w:p>
-    <w:p>
-      <w:pPr>
-        <w:ind w:left="-709" w:right="-568"/>
-        <w:rPr>
-          <w:rFonts w:ascii="Calibri" w:hAnsi="Calibri" w:cs="Arial"/>
-          <w:sz w:val="26"/>
-          <w:szCs w:val="26"/>
-        </w:rPr>
-      </w:pPr>
-    </w:p>
-    <w:p>
-      <w:pPr>
-        <w:ind w:left="-709" w:right="-568"/>
-        <w:rPr>
-          <w:rFonts w:ascii="Calibri" w:hAnsi="Calibri" w:cs="Arial"/>
-          <w:b/>
-          <w:bCs/>
-        </w:rPr>
-      </w:pPr>
-      <w:r>
-        <w:rPr>
-          <w:rFonts w:ascii="Calibri" w:hAnsi="Calibri" w:cs="Arial"/>
-          <w:b/>
-          <w:bCs/>
-        </w:rPr>
-        <w:t xml:space="preserve">February </w:t>
-      </w:r>
-      <w:r>
-        <w:rPr>
-          <w:rFonts w:ascii="Calibri" w:hAnsi="Calibri" w:cs="Arial"/>
-          <w:b/>
-          <w:bCs/>
-        </w:rPr>
-        <w:t>-</w:t>
-      </w:r>
-    </w:p>
-    <w:p>
-      <w:pPr>
-        <w:ind w:left="-709" w:right="-568"/>
-        <w:rPr>
-          <w:rFonts w:ascii="Calibri" w:hAnsi="Calibri" w:cs="Arial"/>
-          <w:lang w:val="ga-IE"/>
-        </w:rPr>
-      </w:pPr>
-      <w:r>
-        <w:rPr>
-          <w:rFonts w:ascii="Calibri" w:hAnsi="Calibri" w:cs="Arial"/>
-          <w:b/>
-          <w:bCs/>
-        </w:rPr>
-        <w:t>Description of Work Completed</w:t>
-      </w:r>
-      <w:r>
-        <w:rPr>
-          <w:rFonts w:ascii="Calibri" w:hAnsi="Calibri" w:cs="Arial"/>
-        </w:rPr>
-        <w:t xml:space="preserve">: </w:t>
-      </w:r>
-    </w:p>
-    <w:p>
-      <w:pPr>
-        <w:ind w:left="-709" w:right="-568"/>
-        <w:rPr>
-          <w:rFonts w:ascii="Calibri" w:hAnsi="Calibri" w:cs="Arial"/>
-        </w:rPr>
-      </w:pPr>
-    </w:p>
-    <w:p>
-      <w:pPr>
-        <w:ind w:left="-709" w:right="-568"/>
-        <w:rPr>
-          <w:rFonts w:ascii="Calibri" w:hAnsi="Calibri" w:cs="Arial"/>
-          <w:b/>
-          <w:bCs/>
-        </w:rPr>
-      </w:pPr>
-    </w:p>
-    <w:p>
-      <w:pPr>
-        <w:ind w:left="-709" w:right="-568"/>
-        <w:rPr>
-          <w:rFonts w:ascii="Calibri" w:hAnsi="Calibri" w:cs="Arial"/>
-          <w:b/>
-          <w:bCs/>
-        </w:rPr>
-      </w:pPr>
-    </w:p>
-    <w:p>
-      <w:pPr>
-        <w:ind w:left="-709" w:right="-568"/>
-        <w:rPr>
-          <w:rFonts w:ascii="Calibri" w:hAnsi="Calibri" w:cs="Arial"/>
-        </w:rPr>
-      </w:pPr>
-      <w:r>
-        <w:rPr>
-          <w:rFonts w:ascii="Calibri" w:hAnsi="Calibri" w:cs="Arial"/>
-          <w:b/>
-          <w:bCs/>
-        </w:rPr>
-        <w:t>Notes (and things to remember)</w:t>
-      </w:r>
-      <w:r>
-        <w:rPr>
-          <w:rFonts w:ascii="Calibri" w:hAnsi="Calibri" w:cs="Arial"/>
-        </w:rPr>
-        <w:t>:</w:t>
-      </w:r>
-    </w:p>
-    <w:p>
-      <w:pPr>
-        <w:ind w:left="-709" w:right="-568"/>
-        <w:rPr>
-          <w:rFonts w:ascii="Calibri" w:hAnsi="Calibri" w:cs="Arial"/>
-        </w:rPr>
-      </w:pPr>
-    </w:p>
-    <w:p>
-      <w:pPr>
-        <w:ind w:left="-709" w:right="-568"/>
-        <w:rPr>
-          <w:rFonts w:ascii="Calibri" w:hAnsi="Calibri" w:cs="Arial"/>
-          <w:b/>
-          <w:bCs/>
-        </w:rPr>
-      </w:pPr>
-    </w:p>
-    <w:p>
-      <w:pPr>
-        <w:ind w:left="-709" w:right="-568"/>
-        <w:rPr>
-          <w:rFonts w:ascii="Calibri" w:hAnsi="Calibri" w:cs="Arial"/>
-        </w:rPr>
-      </w:pPr>
-      <w:r>
-        <w:rPr>
-          <w:rFonts w:ascii="Calibri" w:hAnsi="Calibri" w:cs="Arial"/>
-          <w:b/>
-          <w:bCs/>
-        </w:rPr>
-        <w:t>Signed (and dated)</w:t>
-      </w:r>
-      <w:r>
-        <w:rPr>
-          <w:rFonts w:ascii="Calibri" w:hAnsi="Calibri" w:cs="Arial"/>
-        </w:rPr>
-        <w:t>:</w:t>
-      </w:r>
-    </w:p>
-    <w:p>
-      <w:pPr>
-        <w:ind w:left="-709" w:right="-568"/>
-        <w:rPr>
-          <w:rFonts w:ascii="Calibri" w:hAnsi="Calibri" w:cs="Arial"/>
-        </w:rPr>
-      </w:pPr>
-    </w:p>
-    <w:p>
-      <w:pPr>
-        <w:ind w:left="-709" w:right="-568"/>
-        <w:rPr>
-          <w:rFonts w:ascii="Calibri" w:hAnsi="Calibri" w:cs="Arial"/>
-          <w:b/>
-          <w:bCs/>
-        </w:rPr>
-      </w:pPr>
-      <w:r>
-        <w:rPr>
-          <w:rFonts w:ascii="Calibri" w:hAnsi="Calibri" w:cs="Arial"/>
-        </w:rPr>
-        <w:t>_______________________________________    _______________________________________</w:t>
-      </w:r>
-    </w:p>
-    <w:p>
-      <w:pPr>
-        <w:ind w:left="-709" w:right="-568"/>
-        <w:rPr>
-          <w:rFonts w:ascii="Calibri" w:hAnsi="Calibri" w:cs="Arial"/>
-          <w:sz w:val="26"/>
-          <w:szCs w:val="26"/>
-        </w:rPr>
-      </w:pPr>
-      <w:r>
-        <w:rPr>
-          <w:rFonts w:ascii="Calibri" w:hAnsi="Calibri" w:cs="Arial"/>
-          <w:b/>
-          <w:bCs/>
-        </w:rPr>
-        <w:t>Student</w:t>
-      </w:r>
-      <w:r>
-        <w:rPr>
-          <w:rFonts w:ascii="Calibri" w:hAnsi="Calibri" w:cs="Arial"/>
-          <w:b/>
-          <w:bCs/>
-        </w:rPr>
-        <w:tab/>
-      </w:r>
-      <w:r>
-        <w:rPr>
-          <w:rFonts w:ascii="Calibri" w:hAnsi="Calibri" w:cs="Arial"/>
-          <w:b/>
-          <w:bCs/>
-        </w:rPr>
-        <w:tab/>
-      </w:r>
-      <w:r>
-        <w:rPr>
-          <w:rFonts w:ascii="Calibri" w:hAnsi="Calibri" w:cs="Arial"/>
-          <w:b/>
-          <w:bCs/>
-        </w:rPr>
-        <w:tab/>
-      </w:r>
-      <w:r>
-        <w:rPr>
-          <w:rFonts w:ascii="Calibri" w:hAnsi="Calibri" w:cs="Arial"/>
-          <w:b/>
-          <w:bCs/>
-        </w:rPr>
-        <w:tab/>
-      </w:r>
-      <w:r>
-        <w:rPr>
-          <w:rFonts w:ascii="Calibri" w:hAnsi="Calibri" w:cs="Arial"/>
-          <w:b/>
-          <w:bCs/>
-        </w:rPr>
-        <w:tab/>
-      </w:r>
-      <w:r>
-        <w:rPr>
-          <w:rFonts w:ascii="Calibri" w:hAnsi="Calibri" w:cs="Arial"/>
-          <w:b/>
-          <w:bCs/>
-        </w:rPr>
-        <w:tab/>
-      </w:r>
-      <w:r>
-        <w:rPr>
-          <w:rFonts w:ascii="Calibri" w:hAnsi="Calibri" w:cs="Arial"/>
-          <w:b/>
-          <w:bCs/>
-          <w:lang w:val="ga-IE"/>
-        </w:rPr>
-        <w:tab/>
-      </w:r>
-      <w:r>
-        <w:rPr>
-          <w:rFonts w:ascii="Calibri" w:hAnsi="Calibri" w:cs="Arial"/>
-          <w:b/>
-          <w:bCs/>
-        </w:rPr>
-        <w:t>Supervisor</w:t>
-      </w:r>
-    </w:p>
-    <w:p>
-      <w:pPr>
-        <w:ind w:left="-709" w:right="-568"/>
-        <w:rPr>
-          <w:rFonts w:ascii="Calibri" w:hAnsi="Calibri" w:cs="Arial"/>
-          <w:sz w:val="26"/>
-          <w:szCs w:val="26"/>
-        </w:rPr>
-      </w:pPr>
-    </w:p>
-    <w:p>
-      <w:pPr>
-        <w:ind w:left="-709" w:right="-568"/>
-        <w:rPr>
-          <w:rFonts w:ascii="Calibri" w:hAnsi="Calibri" w:cs="Arial"/>
-          <w:b/>
-          <w:bCs/>
-        </w:rPr>
-      </w:pPr>
-      <w:proofErr w:type="gramStart"/>
-      <w:r>
-        <w:rPr>
-          <w:rFonts w:ascii="Calibri" w:hAnsi="Calibri" w:cs="Arial"/>
-          <w:b/>
-          <w:bCs/>
-        </w:rPr>
-        <w:t xml:space="preserve">March </w:t>
-      </w:r>
-      <w:r>
-        <w:rPr>
-          <w:rFonts w:ascii="Calibri" w:hAnsi="Calibri" w:cs="Arial"/>
-          <w:b/>
-          <w:bCs/>
-        </w:rPr>
-        <w:t xml:space="preserve"> -</w:t>
-      </w:r>
-      <w:proofErr w:type="gramEnd"/>
-    </w:p>
-    <w:p>
-      <w:pPr>
-        <w:ind w:left="-709" w:right="-568"/>
-        <w:rPr>
-          <w:rFonts w:ascii="Calibri" w:hAnsi="Calibri" w:cs="Arial"/>
-          <w:lang w:val="ga-IE"/>
-        </w:rPr>
-      </w:pPr>
-      <w:r>
-        <w:rPr>
-          <w:rFonts w:ascii="Calibri" w:hAnsi="Calibri" w:cs="Arial"/>
-          <w:b/>
-          <w:bCs/>
-        </w:rPr>
-        <w:t>Description of Work Completed</w:t>
-      </w:r>
-      <w:r>
-        <w:rPr>
-          <w:rFonts w:ascii="Calibri" w:hAnsi="Calibri" w:cs="Arial"/>
-        </w:rPr>
-        <w:t xml:space="preserve">: </w:t>
-      </w:r>
-    </w:p>
-    <w:p>
-      <w:pPr>
-        <w:ind w:left="-709" w:right="-568"/>
-        <w:rPr>
-          <w:rFonts w:ascii="Calibri" w:hAnsi="Calibri" w:cs="Arial"/>
-        </w:rPr>
-      </w:pPr>
-    </w:p>
-    <w:p>
-      <w:pPr>
-        <w:ind w:left="-709" w:right="-568"/>
-        <w:rPr>
-          <w:rFonts w:ascii="Calibri" w:hAnsi="Calibri" w:cs="Arial"/>
-          <w:b/>
-          <w:bCs/>
-        </w:rPr>
-      </w:pPr>
-    </w:p>
-    <w:p>
-      <w:pPr>
-        <w:ind w:left="-709" w:right="-568"/>
-        <w:rPr>
-          <w:rFonts w:ascii="Calibri" w:hAnsi="Calibri" w:cs="Arial"/>
-          <w:b/>
-          <w:bCs/>
-        </w:rPr>
-      </w:pPr>
-    </w:p>
-    <w:p>
-      <w:pPr>
-        <w:ind w:left="-709" w:right="-568"/>
-        <w:rPr>
-          <w:rFonts w:ascii="Calibri" w:hAnsi="Calibri" w:cs="Arial"/>
-        </w:rPr>
-      </w:pPr>
-      <w:r>
-        <w:rPr>
-          <w:rFonts w:ascii="Calibri" w:hAnsi="Calibri" w:cs="Arial"/>
-          <w:b/>
-          <w:bCs/>
-        </w:rPr>
-        <w:t>Notes (and things to remember)</w:t>
-      </w:r>
-      <w:r>
-        <w:rPr>
-          <w:rFonts w:ascii="Calibri" w:hAnsi="Calibri" w:cs="Arial"/>
-        </w:rPr>
-        <w:t>:</w:t>
-      </w:r>
-    </w:p>
-    <w:p>
-      <w:pPr>
-        <w:ind w:left="-709" w:right="-568"/>
-        <w:rPr>
-          <w:rFonts w:ascii="Calibri" w:hAnsi="Calibri" w:cs="Arial"/>
-        </w:rPr>
-      </w:pPr>
-    </w:p>
-    <w:p>
-      <w:pPr>
-        <w:ind w:left="-709" w:right="-568"/>
-        <w:rPr>
-          <w:rFonts w:ascii="Calibri" w:hAnsi="Calibri" w:cs="Arial"/>
-          <w:b/>
-          <w:bCs/>
-        </w:rPr>
-      </w:pPr>
-    </w:p>
-    <w:p>
-      <w:pPr>
-        <w:ind w:left="-709" w:right="-568"/>
-        <w:rPr>
-          <w:rFonts w:ascii="Calibri" w:hAnsi="Calibri" w:cs="Arial"/>
-        </w:rPr>
-      </w:pPr>
-      <w:r>
-        <w:rPr>
-          <w:rFonts w:ascii="Calibri" w:hAnsi="Calibri" w:cs="Arial"/>
-          <w:b/>
-          <w:bCs/>
-        </w:rPr>
-        <w:t>Signed (and dated)</w:t>
-      </w:r>
-      <w:r>
-        <w:rPr>
-          <w:rFonts w:ascii="Calibri" w:hAnsi="Calibri" w:cs="Arial"/>
-        </w:rPr>
-        <w:t>:</w:t>
-      </w:r>
-    </w:p>
-    <w:p>
-      <w:pPr>
-        <w:ind w:left="-709" w:right="-568"/>
-        <w:rPr>
-          <w:rFonts w:ascii="Calibri" w:hAnsi="Calibri" w:cs="Arial"/>
-        </w:rPr>
-      </w:pPr>
-    </w:p>
-    <w:p>
-      <w:pPr>
-        <w:ind w:left="-709" w:right="-568"/>
-        <w:rPr>
-          <w:rFonts w:ascii="Calibri" w:hAnsi="Calibri" w:cs="Arial"/>
-          <w:b/>
-          <w:bCs/>
-        </w:rPr>
-      </w:pPr>
-      <w:r>
-        <w:rPr>
-          <w:rFonts w:ascii="Calibri" w:hAnsi="Calibri" w:cs="Arial"/>
-        </w:rPr>
-        <w:t>_______________________________________    _______________________________________</w:t>
-      </w:r>
-    </w:p>
-    <w:p>
-      <w:pPr>
-        <w:ind w:left="-709" w:right="-568"/>
-        <w:rPr>
-          <w:rFonts w:ascii="Calibri" w:hAnsi="Calibri" w:cs="Arial"/>
-          <w:sz w:val="26"/>
-          <w:szCs w:val="26"/>
-        </w:rPr>
-      </w:pPr>
-      <w:r>
-        <w:rPr>
-          <w:rFonts w:ascii="Calibri" w:hAnsi="Calibri" w:cs="Arial"/>
-          <w:b/>
-          <w:bCs/>
-        </w:rPr>
-        <w:t>Student</w:t>
-      </w:r>
-      <w:r>
-        <w:rPr>
-          <w:rFonts w:ascii="Calibri" w:hAnsi="Calibri" w:cs="Arial"/>
-          <w:b/>
-          <w:bCs/>
-        </w:rPr>
-        <w:tab/>
-      </w:r>
-      <w:r>
-        <w:rPr>
-          <w:rFonts w:ascii="Calibri" w:hAnsi="Calibri" w:cs="Arial"/>
-          <w:b/>
-          <w:bCs/>
-        </w:rPr>
-        <w:tab/>
-      </w:r>
-      <w:r>
-        <w:rPr>
-          <w:rFonts w:ascii="Calibri" w:hAnsi="Calibri" w:cs="Arial"/>
-          <w:b/>
-          <w:bCs/>
-        </w:rPr>
-        <w:tab/>
-      </w:r>
-      <w:r>
-        <w:rPr>
-          <w:rFonts w:ascii="Calibri" w:hAnsi="Calibri" w:cs="Arial"/>
-          <w:b/>
-          <w:bCs/>
-        </w:rPr>
-        <w:tab/>
-      </w:r>
-      <w:r>
-        <w:rPr>
-          <w:rFonts w:ascii="Calibri" w:hAnsi="Calibri" w:cs="Arial"/>
-          <w:b/>
-          <w:bCs/>
-        </w:rPr>
-        <w:tab/>
-      </w:r>
-      <w:r>
-        <w:rPr>
-          <w:rFonts w:ascii="Calibri" w:hAnsi="Calibri" w:cs="Arial"/>
-          <w:b/>
-          <w:bCs/>
-        </w:rPr>
-        <w:tab/>
-      </w:r>
-      <w:r>
-        <w:rPr>
-          <w:rFonts w:ascii="Calibri" w:hAnsi="Calibri" w:cs="Arial"/>
-          <w:b/>
-          <w:bCs/>
-          <w:lang w:val="ga-IE"/>
-        </w:rPr>
-        <w:tab/>
-      </w:r>
-      <w:r>
-        <w:rPr>
-          <w:rFonts w:ascii="Calibri" w:hAnsi="Calibri" w:cs="Arial"/>
-          <w:b/>
-          <w:bCs/>
-        </w:rPr>
-        <w:t>Supervisor</w:t>
-      </w:r>
-    </w:p>
-    <w:p>
-      <w:pPr>
-        <w:ind w:left="-709" w:right="-568"/>
-        <w:rPr>
-          <w:rFonts w:ascii="Calibri" w:hAnsi="Calibri" w:cs="Arial"/>
-          <w:sz w:val="26"/>
-          <w:szCs w:val="26"/>
-        </w:rPr>
-      </w:pPr>
-    </w:p>
-    <w:p>
-      <w:pPr>
-        <w:ind w:left="-709" w:right="-568"/>
-        <w:rPr>
-          <w:rFonts w:ascii="Calibri" w:hAnsi="Calibri" w:cs="Arial"/>
-          <w:b/>
-          <w:bCs/>
-        </w:rPr>
-      </w:pPr>
-      <w:r>
-        <w:rPr>
-          <w:rFonts w:ascii="Calibri" w:hAnsi="Calibri" w:cs="Arial"/>
-          <w:b/>
-          <w:bCs/>
-        </w:rPr>
-        <w:t xml:space="preserve">April </w:t>
-      </w:r>
-      <w:r>
-        <w:rPr>
-          <w:rFonts w:ascii="Calibri" w:hAnsi="Calibri" w:cs="Arial"/>
-          <w:b/>
-          <w:bCs/>
-        </w:rPr>
-        <w:t>-</w:t>
-      </w:r>
-    </w:p>
-    <w:p>
-      <w:pPr>
-        <w:ind w:left="-709" w:right="-568"/>
-        <w:rPr>
-          <w:rFonts w:ascii="Calibri" w:hAnsi="Calibri" w:cs="Arial"/>
-          <w:lang w:val="ga-IE"/>
-        </w:rPr>
-      </w:pPr>
-      <w:r>
-        <w:rPr>
-          <w:rFonts w:ascii="Calibri" w:hAnsi="Calibri" w:cs="Arial"/>
-          <w:b/>
-          <w:bCs/>
-        </w:rPr>
-        <w:t>Description of Work Completed</w:t>
-      </w:r>
-      <w:r>
-        <w:rPr>
-          <w:rFonts w:ascii="Calibri" w:hAnsi="Calibri" w:cs="Arial"/>
-        </w:rPr>
-        <w:t xml:space="preserve">: </w:t>
-      </w:r>
-    </w:p>
-    <w:p>
-      <w:pPr>
-        <w:ind w:left="-709" w:right="-568"/>
-        <w:rPr>
-          <w:rFonts w:ascii="Calibri" w:hAnsi="Calibri" w:cs="Arial"/>
-        </w:rPr>
-      </w:pPr>
-    </w:p>
-    <w:p>
-      <w:pPr>
-        <w:ind w:left="-709" w:right="-568"/>
-        <w:rPr>
-          <w:rFonts w:ascii="Calibri" w:hAnsi="Calibri" w:cs="Arial"/>
-          <w:b/>
-          <w:bCs/>
-        </w:rPr>
-      </w:pPr>
-    </w:p>
-    <w:p>
-      <w:pPr>
-        <w:ind w:left="-709" w:right="-568"/>
-        <w:rPr>
-          <w:rFonts w:ascii="Calibri" w:hAnsi="Calibri" w:cs="Arial"/>
-          <w:b/>
-          <w:bCs/>
-        </w:rPr>
-      </w:pPr>
-    </w:p>
-    <w:p>
-      <w:pPr>
-        <w:ind w:left="-709" w:right="-568"/>
-        <w:rPr>
-          <w:rFonts w:ascii="Calibri" w:hAnsi="Calibri" w:cs="Arial"/>
-        </w:rPr>
-      </w:pPr>
-      <w:r>
-        <w:rPr>
-          <w:rFonts w:ascii="Calibri" w:hAnsi="Calibri" w:cs="Arial"/>
-          <w:b/>
-          <w:bCs/>
-        </w:rPr>
-        <w:t>Notes (and things to remember)</w:t>
-      </w:r>
-      <w:r>
-        <w:rPr>
-          <w:rFonts w:ascii="Calibri" w:hAnsi="Calibri" w:cs="Arial"/>
-        </w:rPr>
-        <w:t>:</w:t>
-      </w:r>
-    </w:p>
-    <w:p>
-      <w:pPr>
-        <w:ind w:left="-709" w:right="-568"/>
-        <w:rPr>
-          <w:rFonts w:ascii="Calibri" w:hAnsi="Calibri" w:cs="Arial"/>
-        </w:rPr>
-      </w:pPr>
-    </w:p>
-    <w:p>
-      <w:pPr>
-        <w:ind w:left="-709" w:right="-568"/>
-        <w:rPr>
-          <w:rFonts w:ascii="Calibri" w:hAnsi="Calibri" w:cs="Arial"/>
-          <w:b/>
-          <w:bCs/>
-        </w:rPr>
-      </w:pPr>
-    </w:p>
-    <w:p>
-      <w:pPr>
-        <w:ind w:left="-709" w:right="-568"/>
-        <w:rPr>
-          <w:rFonts w:ascii="Calibri" w:hAnsi="Calibri" w:cs="Arial"/>
-        </w:rPr>
-      </w:pPr>
-      <w:r>
-        <w:rPr>
-          <w:rFonts w:ascii="Calibri" w:hAnsi="Calibri" w:cs="Arial"/>
-          <w:b/>
-          <w:bCs/>
-        </w:rPr>
-        <w:t>Signed (and dated)</w:t>
-      </w:r>
-      <w:r>
-        <w:rPr>
-          <w:rFonts w:ascii="Calibri" w:hAnsi="Calibri" w:cs="Arial"/>
-        </w:rPr>
-        <w:t>:</w:t>
-      </w:r>
-    </w:p>
-    <w:p>
-      <w:pPr>
-        <w:ind w:left="-709" w:right="-568"/>
-        <w:rPr>
-          <w:rFonts w:ascii="Calibri" w:hAnsi="Calibri" w:cs="Arial"/>
-        </w:rPr>
-      </w:pPr>
-    </w:p>
-    <w:p>
-      <w:pPr>
-        <w:ind w:left="-709" w:right="-568"/>
-        <w:rPr>
-          <w:rFonts w:ascii="Calibri" w:hAnsi="Calibri" w:cs="Arial"/>
-          <w:b/>
-          <w:bCs/>
-        </w:rPr>
-      </w:pPr>
-      <w:r>
-        <w:rPr>
-          <w:rFonts w:ascii="Calibri" w:hAnsi="Calibri" w:cs="Arial"/>
-        </w:rPr>
-        <w:t>_______________________________________    _______________________________________</w:t>
-      </w:r>
-    </w:p>
-    <w:p>
-      <w:pPr>
-        <w:ind w:left="-709" w:right="-568"/>
-        <w:rPr>
-          <w:rFonts w:ascii="Calibri" w:hAnsi="Calibri" w:cs="Arial"/>
-          <w:sz w:val="26"/>
-          <w:szCs w:val="26"/>
-        </w:rPr>
-      </w:pPr>
-      <w:r>
-        <w:rPr>
-          <w:rFonts w:ascii="Calibri" w:hAnsi="Calibri" w:cs="Arial"/>
-          <w:b/>
-          <w:bCs/>
-        </w:rPr>
-        <w:t>Student</w:t>
-      </w:r>
-      <w:r>
-        <w:rPr>
-          <w:rFonts w:ascii="Calibri" w:hAnsi="Calibri" w:cs="Arial"/>
-          <w:b/>
-          <w:bCs/>
-        </w:rPr>
-        <w:tab/>
-      </w:r>
-      <w:r>
-        <w:rPr>
-          <w:rFonts w:ascii="Calibri" w:hAnsi="Calibri" w:cs="Arial"/>
-          <w:b/>
-          <w:bCs/>
-        </w:rPr>
-        <w:tab/>
-      </w:r>
-      <w:r>
-        <w:rPr>
-          <w:rFonts w:ascii="Calibri" w:hAnsi="Calibri" w:cs="Arial"/>
-          <w:b/>
-          <w:bCs/>
-        </w:rPr>
-        <w:tab/>
-      </w:r>
-      <w:r>
-        <w:rPr>
-          <w:rFonts w:ascii="Calibri" w:hAnsi="Calibri" w:cs="Arial"/>
-          <w:b/>
-          <w:bCs/>
-        </w:rPr>
-        <w:tab/>
-      </w:r>
-      <w:r>
-        <w:rPr>
-          <w:rFonts w:ascii="Calibri" w:hAnsi="Calibri" w:cs="Arial"/>
-          <w:b/>
-          <w:bCs/>
-        </w:rPr>
-        <w:tab/>
-      </w:r>
-      <w:r>
-        <w:rPr>
-          <w:rFonts w:ascii="Calibri" w:hAnsi="Calibri" w:cs="Arial"/>
-          <w:b/>
-          <w:bCs/>
-        </w:rPr>
-        <w:tab/>
-      </w:r>
-      <w:r>
-        <w:rPr>
-          <w:rFonts w:ascii="Calibri" w:hAnsi="Calibri" w:cs="Arial"/>
-          <w:b/>
-          <w:bCs/>
-          <w:lang w:val="ga-IE"/>
-        </w:rPr>
-        <w:tab/>
-      </w:r>
-      <w:r>
-        <w:rPr>
-          <w:rFonts w:ascii="Calibri" w:hAnsi="Calibri" w:cs="Arial"/>
-          <w:b/>
-          <w:bCs/>
-        </w:rPr>
-        <w:t>Supervisor</w:t>
-      </w:r>
-    </w:p>
-    <w:p>
-      <w:pPr>
-        <w:ind w:left="-709" w:right="-568"/>
-        <w:rPr>
-          <w:rFonts w:ascii="Calibri" w:hAnsi="Calibri" w:cs="Arial"/>
-          <w:sz w:val="26"/>
-          <w:szCs w:val="26"/>
-        </w:rPr>
-      </w:pPr>
-    </w:p>
-    <w:p>
-      <w:pPr>
-        <w:ind w:left="-709" w:right="-568"/>
-        <w:rPr>
-          <w:rFonts w:ascii="Calibri" w:hAnsi="Calibri" w:cs="Arial"/>
-          <w:b/>
-          <w:bCs/>
-        </w:rPr>
-      </w:pPr>
-      <w:r>
-        <w:rPr>
-          <w:rFonts w:ascii="Calibri" w:hAnsi="Calibri" w:cs="Arial"/>
-          <w:b/>
-          <w:bCs/>
-        </w:rPr>
-        <w:t xml:space="preserve">May </w:t>
-      </w:r>
-      <w:r>
-        <w:rPr>
-          <w:rFonts w:ascii="Calibri" w:hAnsi="Calibri" w:cs="Arial"/>
-          <w:b/>
-          <w:bCs/>
-        </w:rPr>
-        <w:t>-</w:t>
-      </w:r>
-    </w:p>
-    <w:p>
-      <w:pPr>
-        <w:ind w:left="-709" w:right="-568"/>
-        <w:rPr>
-          <w:rFonts w:ascii="Calibri" w:hAnsi="Calibri" w:cs="Arial"/>
-          <w:lang w:val="ga-IE"/>
-        </w:rPr>
-      </w:pPr>
-      <w:r>
-        <w:rPr>
-          <w:rFonts w:ascii="Calibri" w:hAnsi="Calibri" w:cs="Arial"/>
-          <w:b/>
-          <w:bCs/>
-        </w:rPr>
-        <w:t>Description of Work Completed</w:t>
-      </w:r>
-      <w:r>
-        <w:rPr>
-          <w:rFonts w:ascii="Calibri" w:hAnsi="Calibri" w:cs="Arial"/>
-        </w:rPr>
-        <w:t xml:space="preserve">: </w:t>
-      </w:r>
-    </w:p>
-    <w:p>
-      <w:pPr>
-        <w:ind w:left="-709" w:right="-568"/>
-        <w:rPr>
-          <w:rFonts w:ascii="Calibri" w:hAnsi="Calibri" w:cs="Arial"/>
-        </w:rPr>
-      </w:pPr>
-    </w:p>
-    <w:p>
-      <w:pPr>
-        <w:ind w:left="-709" w:right="-568"/>
-        <w:rPr>
-          <w:rFonts w:ascii="Calibri" w:hAnsi="Calibri" w:cs="Arial"/>
-          <w:b/>
-          <w:bCs/>
-        </w:rPr>
-      </w:pPr>
-    </w:p>
-    <w:p>
-      <w:pPr>
-        <w:ind w:left="-709" w:right="-568"/>
-        <w:rPr>
-          <w:rFonts w:ascii="Calibri" w:hAnsi="Calibri" w:cs="Arial"/>
-          <w:b/>
-          <w:bCs/>
-        </w:rPr>
-      </w:pPr>
-    </w:p>
-    <w:p>
-      <w:pPr>
-        <w:ind w:left="-709" w:right="-568"/>
-        <w:rPr>
-          <w:rFonts w:ascii="Calibri" w:hAnsi="Calibri" w:cs="Arial"/>
-        </w:rPr>
-      </w:pPr>
-      <w:r>
-        <w:rPr>
-          <w:rFonts w:ascii="Calibri" w:hAnsi="Calibri" w:cs="Arial"/>
-          <w:b/>
-          <w:bCs/>
-        </w:rPr>
-        <w:t>Notes (and things to remember)</w:t>
-      </w:r>
-      <w:r>
-        <w:rPr>
-          <w:rFonts w:ascii="Calibri" w:hAnsi="Calibri" w:cs="Arial"/>
-        </w:rPr>
-        <w:t>:</w:t>
-      </w:r>
-    </w:p>
-    <w:p>
-      <w:pPr>
-        <w:ind w:left="-709" w:right="-568"/>
-        <w:rPr>
-          <w:rFonts w:ascii="Calibri" w:hAnsi="Calibri" w:cs="Arial"/>
-        </w:rPr>
-      </w:pPr>
-    </w:p>
-    <w:p>
-      <w:pPr>
-        <w:ind w:left="-709" w:right="-568"/>
-        <w:rPr>
-          <w:rFonts w:ascii="Calibri" w:hAnsi="Calibri" w:cs="Arial"/>
-          <w:b/>
-          <w:bCs/>
-        </w:rPr>
-      </w:pPr>
-    </w:p>
-    <w:p>
-      <w:pPr>
-        <w:ind w:left="-709" w:right="-568"/>
-        <w:rPr>
-          <w:rFonts w:ascii="Calibri" w:hAnsi="Calibri" w:cs="Arial"/>
-        </w:rPr>
-      </w:pPr>
-      <w:r>
-        <w:rPr>
-          <w:rFonts w:ascii="Calibri" w:hAnsi="Calibri" w:cs="Arial"/>
-          <w:b/>
-          <w:bCs/>
-        </w:rPr>
-        <w:t>Signed (and dated)</w:t>
-      </w:r>
-      <w:r>
-        <w:rPr>
-          <w:rFonts w:ascii="Calibri" w:hAnsi="Calibri" w:cs="Arial"/>
-        </w:rPr>
-        <w:t>:</w:t>
-      </w:r>
-    </w:p>
-    <w:p>
-      <w:pPr>
-        <w:ind w:left="-709" w:right="-568"/>
-        <w:rPr>
-          <w:rFonts w:ascii="Calibri" w:hAnsi="Calibri" w:cs="Arial"/>
-        </w:rPr>
-      </w:pPr>
+      <w:r>
+        <w:rPr>
+          <w:rFonts w:ascii="Calibri" w:hAnsi="Calibri" w:cs="Arial"/>
+        </w:rPr>
+        <w:t>C00249184</w:t>
+      </w:r>
     </w:p>
     <w:p>
       <w:pPr>
@@ -4180,6 +5183,103 @@
     <w:uiPriority w:val="99"/>
     <w:semiHidden/>
     <w:unhideWhenUsed/>
+  </w:style>
+  <w:style w:type="character" w:styleId="CommentReference">
+    <w:name w:val="annotation reference"/>
+    <w:basedOn w:val="DefaultParagraphFont"/>
+    <w:uiPriority w:val="99"/>
+    <w:semiHidden/>
+    <w:unhideWhenUsed/>
+    <w:rsid w:val="00A512AD"/>
+    <w:rPr>
+      <w:sz w:val="16"/>
+      <w:szCs w:val="16"/>
+    </w:rPr>
+  </w:style>
+  <w:style w:type="paragraph" w:styleId="CommentText">
+    <w:name w:val="annotation text"/>
+    <w:basedOn w:val="Normal"/>
+    <w:link w:val="CommentTextChar"/>
+    <w:uiPriority w:val="99"/>
+    <w:semiHidden/>
+    <w:unhideWhenUsed/>
+    <w:rsid w:val="00A512AD"/>
+    <w:rPr>
+      <w:sz w:val="20"/>
+      <w:szCs w:val="20"/>
+    </w:rPr>
+  </w:style>
+  <w:style w:type="character" w:customStyle="1" w:styleId="CommentTextChar">
+    <w:name w:val="Comment Text Char"/>
+    <w:basedOn w:val="DefaultParagraphFont"/>
+    <w:link w:val="CommentText"/>
+    <w:uiPriority w:val="99"/>
+    <w:semiHidden/>
+    <w:rsid w:val="00A512AD"/>
+    <w:rPr>
+      <w:rFonts w:ascii="Nimbus Roman No9 L" w:eastAsia="Luxi Sans" w:hAnsi="Nimbus Roman No9 L" w:cs="Times New Roman"/>
+      <w:sz w:val="20"/>
+      <w:szCs w:val="20"/>
+      <w:lang w:val="en-GB" w:eastAsia="en-IE"/>
+    </w:rPr>
+  </w:style>
+  <w:style w:type="paragraph" w:styleId="CommentSubject">
+    <w:name w:val="annotation subject"/>
+    <w:basedOn w:val="CommentText"/>
+    <w:next w:val="CommentText"/>
+    <w:link w:val="CommentSubjectChar"/>
+    <w:uiPriority w:val="99"/>
+    <w:semiHidden/>
+    <w:unhideWhenUsed/>
+    <w:rsid w:val="00A512AD"/>
+    <w:rPr>
+      <w:b/>
+      <w:bCs/>
+    </w:rPr>
+  </w:style>
+  <w:style w:type="character" w:customStyle="1" w:styleId="CommentSubjectChar">
+    <w:name w:val="Comment Subject Char"/>
+    <w:basedOn w:val="CommentTextChar"/>
+    <w:link w:val="CommentSubject"/>
+    <w:uiPriority w:val="99"/>
+    <w:semiHidden/>
+    <w:rsid w:val="00A512AD"/>
+    <w:rPr>
+      <w:rFonts w:ascii="Nimbus Roman No9 L" w:eastAsia="Luxi Sans" w:hAnsi="Nimbus Roman No9 L" w:cs="Times New Roman"/>
+      <w:b/>
+      <w:bCs/>
+      <w:sz w:val="20"/>
+      <w:szCs w:val="20"/>
+      <w:lang w:val="en-GB" w:eastAsia="en-IE"/>
+    </w:rPr>
+  </w:style>
+  <w:style w:type="paragraph" w:styleId="BalloonText">
+    <w:name w:val="Balloon Text"/>
+    <w:basedOn w:val="Normal"/>
+    <w:link w:val="BalloonTextChar"/>
+    <w:uiPriority w:val="99"/>
+    <w:semiHidden/>
+    <w:unhideWhenUsed/>
+    <w:rsid w:val="00A512AD"/>
+    <w:rPr>
+      <w:rFonts w:ascii="Segoe UI" w:hAnsi="Segoe UI" w:cs="Segoe UI"/>
+      <w:sz w:val="18"/>
+      <w:szCs w:val="18"/>
+    </w:rPr>
+  </w:style>
+  <w:style w:type="character" w:customStyle="1" w:styleId="BalloonTextChar">
+    <w:name w:val="Balloon Text Char"/>
+    <w:basedOn w:val="DefaultParagraphFont"/>
+    <w:link w:val="BalloonText"/>
+    <w:uiPriority w:val="99"/>
+    <w:semiHidden/>
+    <w:rsid w:val="00A512AD"/>
+    <w:rPr>
+      <w:rFonts w:ascii="Segoe UI" w:eastAsia="Luxi Sans" w:hAnsi="Segoe UI" w:cs="Segoe UI"/>
+      <w:sz w:val="18"/>
+      <w:szCs w:val="18"/>
+      <w:lang w:val="en-GB" w:eastAsia="en-IE"/>
+    </w:rPr>
   </w:style>
 </w:styles>
 </file>
@@ -4709,20 +5809,20 @@
 </file>
 
 <file path=customXml/item2.xml><?xml version="1.0" encoding="utf-8"?>
-<p:properties xmlns:p="http://schemas.microsoft.com/office/2006/metadata/properties" xmlns:xsi="http://www.w3.org/2001/XMLSchema-instance" xmlns:pc="http://schemas.microsoft.com/office/infopath/2007/PartnerControls">
-  <documentManagement>
-    <_activity xmlns="8038cc1a-3a4a-47bc-9f59-7dbbe1f8e9dc" xsi:nil="true"/>
-  </documentManagement>
-</p:properties>
-</file>
-
-<file path=customXml/item3.xml><?xml version="1.0" encoding="utf-8"?>
 <?mso-contentType ?>
 <FormTemplates xmlns="http://schemas.microsoft.com/sharepoint/v3/contenttype/forms">
   <Display>DocumentLibraryForm</Display>
   <Edit>DocumentLibraryForm</Edit>
   <New>DocumentLibraryForm</New>
 </FormTemplates>
+</file>
+
+<file path=customXml/item3.xml><?xml version="1.0" encoding="utf-8"?>
+<p:properties xmlns:p="http://schemas.microsoft.com/office/2006/metadata/properties" xmlns:xsi="http://www.w3.org/2001/XMLSchema-instance" xmlns:pc="http://schemas.microsoft.com/office/infopath/2007/PartnerControls">
+  <documentManagement>
+    <_activity xmlns="8038cc1a-3a4a-47bc-9f59-7dbbe1f8e9dc" xsi:nil="true"/>
+  </documentManagement>
+</p:properties>
 </file>
 
 <file path=customXml/itemProps1.xml><?xml version="1.0" encoding="utf-8"?>
@@ -4745,6 +5845,14 @@
 </file>
 
 <file path=customXml/itemProps2.xml><?xml version="1.0" encoding="utf-8"?>
+<ds:datastoreItem xmlns:ds="http://schemas.openxmlformats.org/officeDocument/2006/customXml" ds:itemID="{8D2379CC-30D7-48E8-BB5B-2AE2F5F2B679}">
+  <ds:schemaRefs>
+    <ds:schemaRef ds:uri="http://schemas.microsoft.com/sharepoint/v3/contenttype/forms"/>
+  </ds:schemaRefs>
+</ds:datastoreItem>
+</file>
+
+<file path=customXml/itemProps3.xml><?xml version="1.0" encoding="utf-8"?>
 <ds:datastoreItem xmlns:ds="http://schemas.openxmlformats.org/officeDocument/2006/customXml" ds:itemID="{A3D3604C-40F9-4BBC-9BC0-68637C88F09A}">
   <ds:schemaRefs>
     <ds:schemaRef ds:uri="http://schemas.microsoft.com/office/2006/metadata/properties"/>
@@ -4752,12 +5860,4 @@
     <ds:schemaRef ds:uri="8038cc1a-3a4a-47bc-9f59-7dbbe1f8e9dc"/>
   </ds:schemaRefs>
 </ds:datastoreItem>
-</file>
-
-<file path=customXml/itemProps3.xml><?xml version="1.0" encoding="utf-8"?>
-<ds:datastoreItem xmlns:ds="http://schemas.openxmlformats.org/officeDocument/2006/customXml" ds:itemID="{8D2379CC-30D7-48E8-BB5B-2AE2F5F2B679}">
-  <ds:schemaRefs>
-    <ds:schemaRef ds:uri="http://schemas.microsoft.com/sharepoint/v3/contenttype/forms"/>
-  </ds:schemaRefs>
-</ds:datastoreItem>
 </file>
</xml_diff>